<commit_message>
TS 1.2 Jatai Tamil - Corrections -26/02/2022
</commit_message>
<xml_diff>
--- a/TS Jatai Ghanam Project/TS 1.2/TS 1.2 Ghanam Tamil Corrections.docx
+++ b/TS Jatai Ghanam Project/TS 1.2/TS 1.2 Ghanam Tamil Corrections.docx
@@ -1,6 +1,6 @@
 
 <file path=word/document.xml><?xml version="1.0" encoding="utf-8"?>
-<w:document xmlns:wpc="http://schemas.microsoft.com/office/word/2010/wordprocessingCanvas" xmlns:cx="http://schemas.microsoft.com/office/drawing/2014/chartex" xmlns:cx1="http://schemas.microsoft.com/office/drawing/2015/9/8/chartex" xmlns:mc="http://schemas.openxmlformats.org/markup-compatibility/2006" xmlns:o="urn:schemas-microsoft-com:office:office" xmlns:r="http://schemas.openxmlformats.org/officeDocument/2006/relationships" xmlns:m="http://schemas.openxmlformats.org/officeDocument/2006/math" xmlns:v="urn:schemas-microsoft-com:vml" xmlns:wp14="http://schemas.microsoft.com/office/word/2010/wordprocessingDrawing" xmlns:wp="http://schemas.openxmlformats.org/drawingml/2006/wordprocessingDrawing" xmlns:w10="urn:schemas-microsoft-com:office:word" xmlns:w="http://schemas.openxmlformats.org/wordprocessingml/2006/main" xmlns:w14="http://schemas.microsoft.com/office/word/2010/wordml" xmlns:w15="http://schemas.microsoft.com/office/word/2012/wordml" xmlns:w16se="http://schemas.microsoft.com/office/word/2015/wordml/symex" xmlns:wpg="http://schemas.microsoft.com/office/word/2010/wordprocessingGroup" xmlns:wpi="http://schemas.microsoft.com/office/word/2010/wordprocessingInk" xmlns:wne="http://schemas.microsoft.com/office/word/2006/wordml" xmlns:wps="http://schemas.microsoft.com/office/word/2010/wordprocessingShape" mc:Ignorable="w14 w15 w16se wp14">
+<w:document xmlns:wpc="http://schemas.microsoft.com/office/word/2010/wordprocessingCanvas" xmlns:cx="http://schemas.microsoft.com/office/drawing/2014/chartex" xmlns:cx1="http://schemas.microsoft.com/office/drawing/2015/9/8/chartex" xmlns:cx2="http://schemas.microsoft.com/office/drawing/2015/10/21/chartex" xmlns:cx3="http://schemas.microsoft.com/office/drawing/2016/5/9/chartex" xmlns:cx4="http://schemas.microsoft.com/office/drawing/2016/5/10/chartex" xmlns:cx5="http://schemas.microsoft.com/office/drawing/2016/5/11/chartex" xmlns:cx6="http://schemas.microsoft.com/office/drawing/2016/5/12/chartex" xmlns:cx7="http://schemas.microsoft.com/office/drawing/2016/5/13/chartex" xmlns:cx8="http://schemas.microsoft.com/office/drawing/2016/5/14/chartex" xmlns:mc="http://schemas.openxmlformats.org/markup-compatibility/2006" xmlns:aink="http://schemas.microsoft.com/office/drawing/2016/ink" xmlns:am3d="http://schemas.microsoft.com/office/drawing/2017/model3d" xmlns:o="urn:schemas-microsoft-com:office:office" xmlns:r="http://schemas.openxmlformats.org/officeDocument/2006/relationships" xmlns:m="http://schemas.openxmlformats.org/officeDocument/2006/math" xmlns:v="urn:schemas-microsoft-com:vml" xmlns:wp14="http://schemas.microsoft.com/office/word/2010/wordprocessingDrawing" xmlns:wp="http://schemas.openxmlformats.org/drawingml/2006/wordprocessingDrawing" xmlns:w10="urn:schemas-microsoft-com:office:word" xmlns:w="http://schemas.openxmlformats.org/wordprocessingml/2006/main" xmlns:w14="http://schemas.microsoft.com/office/word/2010/wordml" xmlns:w15="http://schemas.microsoft.com/office/word/2012/wordml" xmlns:w16cex="http://schemas.microsoft.com/office/word/2018/wordml/cex" xmlns:w16cid="http://schemas.microsoft.com/office/word/2016/wordml/cid" xmlns:w16="http://schemas.microsoft.com/office/word/2018/wordml" xmlns:w16sdtdh="http://schemas.microsoft.com/office/word/2020/wordml/sdtdatahash" xmlns:w16se="http://schemas.microsoft.com/office/word/2015/wordml/symex" xmlns:wpg="http://schemas.microsoft.com/office/word/2010/wordprocessingGroup" xmlns:wpi="http://schemas.microsoft.com/office/word/2010/wordprocessingInk" xmlns:wne="http://schemas.microsoft.com/office/word/2006/wordml" xmlns:wps="http://schemas.microsoft.com/office/word/2010/wordprocessingShape" mc:Ignorable="w14 w15 w16se w16cid w16 w16cex w16sdtdh wp14">
   <w:body>
     <w:p>
       <w:pPr>
@@ -24,7 +24,6 @@
         </w:rPr>
         <w:t xml:space="preserve">TS </w:t>
       </w:r>
-      <w:proofErr w:type="spellStart"/>
       <w:r>
         <w:rPr>
           <w:b/>
@@ -35,7 +34,6 @@
         </w:rPr>
         <w:t>Ghanam</w:t>
       </w:r>
-      <w:proofErr w:type="spellEnd"/>
       <w:r>
         <w:rPr>
           <w:b/>
@@ -96,8 +94,6 @@
         </w:rPr>
         <w:t>Tamil</w:t>
       </w:r>
-      <w:bookmarkStart w:id="0" w:name="_GoBack"/>
-      <w:bookmarkEnd w:id="0"/>
       <w:r>
         <w:rPr>
           <w:b/>
@@ -357,7 +353,6 @@
               </w:rPr>
               <w:t xml:space="preserve"> – </w:t>
             </w:r>
-            <w:proofErr w:type="spellStart"/>
             <w:r>
               <w:rPr>
                 <w:rFonts w:cs="Arial"/>
@@ -368,7 +363,6 @@
               </w:rPr>
               <w:t>Ghanam</w:t>
             </w:r>
-            <w:proofErr w:type="spellEnd"/>
           </w:p>
           <w:p>
             <w:pPr>
@@ -552,47 +546,104 @@
               </w:rPr>
               <w:t xml:space="preserve"> </w:t>
             </w:r>
-            <w:proofErr w:type="spellStart"/>
-            <w:r>
-              <w:rPr>
-                <w:rFonts w:ascii="BRH Devanagari Extra" w:hAnsi="BRH Devanagari Extra" w:cs="BRH Devanagari Extra"/>
-                <w:color w:val="000000"/>
-                <w:sz w:val="40"/>
-                <w:szCs w:val="40"/>
-              </w:rPr>
-              <w:t>AalÉå</w:t>
-            </w:r>
-            <w:proofErr w:type="spellEnd"/>
-            <w:r>
-              <w:rPr>
-                <w:rFonts w:ascii="BRH Devanagari Extra" w:hAnsi="BRH Devanagari Extra" w:cs="BRH Devanagari Extra"/>
-                <w:color w:val="000000"/>
-                <w:sz w:val="40"/>
-                <w:szCs w:val="40"/>
-              </w:rPr>
-              <w:t xml:space="preserve"> </w:t>
-            </w:r>
-            <w:proofErr w:type="spellStart"/>
-            <w:r>
-              <w:rPr>
-                <w:rFonts w:ascii="BRH Devanagari Extra" w:hAnsi="BRH Devanagari Extra" w:cs="BRH Devanagari Extra"/>
-                <w:color w:val="000000"/>
-                <w:sz w:val="40"/>
-                <w:szCs w:val="40"/>
+            <w:r>
+              <w:rPr>
+                <w:rFonts w:ascii="BRH Devanagari Extra" w:hAnsi="BRH Devanagari Extra" w:cs="Latha"/>
+                <w:b/>
+                <w:bCs/>
+                <w:sz w:val="32"/>
+                <w:szCs w:val="32"/>
+                <w:lang w:bidi="ta-IN"/>
+              </w:rPr>
+              <w:t>Å</w:t>
+            </w:r>
+            <w:r>
+              <w:rPr>
+                <w:rFonts w:ascii="Latha" w:hAnsi="Latha" w:cs="Latha"/>
+                <w:szCs w:val="28"/>
+                <w:cs/>
+                <w:lang w:bidi="ta-IN"/>
+              </w:rPr>
+              <w:t>க்</w:t>
+            </w:r>
+            <w:r>
+              <w:rPr>
+                <w:rFonts w:ascii="Latha" w:hAnsi="Latha" w:cs="Latha"/>
+                <w:b/>
+                <w:bCs/>
+                <w:position w:val="-12"/>
+                <w:szCs w:val="28"/>
+                <w:cs/>
+                <w:lang w:bidi="ta-IN"/>
+              </w:rPr>
+              <w:t>3</w:t>
+            </w:r>
+            <w:r>
+              <w:rPr>
+                <w:rFonts w:ascii="Latha" w:hAnsi="Latha" w:cs="Latha"/>
+                <w:szCs w:val="28"/>
                 <w:highlight w:val="yellow"/>
+                <w:cs/>
+                <w:lang w:bidi="ta-IN"/>
+              </w:rPr>
+              <w:t xml:space="preserve">னே </w:t>
+            </w:r>
+            <w:r>
+              <w:rPr>
+                <w:rFonts w:ascii="BRH Devanagari Extra" w:hAnsi="BRH Devanagari Extra" w:cs="Latha"/>
+                <w:b/>
+                <w:bCs/>
+                <w:sz w:val="32"/>
+                <w:szCs w:val="32"/>
+                <w:highlight w:val="yellow"/>
+                <w:lang w:bidi="ta-IN"/>
               </w:rPr>
               <w:t>Å</w:t>
             </w:r>
             <w:r>
               <w:rPr>
-                <w:rFonts w:ascii="BRH Devanagari Extra" w:hAnsi="BRH Devanagari Extra" w:cs="BRH Devanagari Extra"/>
-                <w:color w:val="000000"/>
-                <w:sz w:val="40"/>
-                <w:szCs w:val="40"/>
-              </w:rPr>
-              <w:t>alÉå</w:t>
-            </w:r>
-            <w:proofErr w:type="spellEnd"/>
+                <w:rFonts w:ascii="Latha" w:hAnsi="Latha" w:cs="Latha"/>
+                <w:szCs w:val="28"/>
+                <w:highlight w:val="yellow"/>
+                <w:cs/>
+                <w:lang w:bidi="ta-IN"/>
+              </w:rPr>
+              <w:t>க்</w:t>
+            </w:r>
+            <w:r>
+              <w:rPr>
+                <w:rFonts w:ascii="Latha" w:hAnsi="Latha" w:cs="Latha"/>
+                <w:b/>
+                <w:bCs/>
+                <w:position w:val="-12"/>
+                <w:szCs w:val="28"/>
+                <w:highlight w:val="yellow"/>
+                <w:cs/>
+                <w:lang w:bidi="ta-IN"/>
+              </w:rPr>
+              <w:t>3</w:t>
+            </w:r>
+            <w:r>
+              <w:rPr>
+                <w:rFonts w:ascii="Latha" w:hAnsi="Latha" w:cs="Latha"/>
+                <w:szCs w:val="28"/>
+                <w:highlight w:val="yellow"/>
+                <w:cs/>
+                <w:lang w:bidi="ta-IN"/>
+              </w:rPr>
+              <w:t>னே</w:t>
+            </w:r>
+            <w:r>
+              <w:rPr>
+                <w:rFonts w:ascii="BRH Tamil Tab Extra" w:hAnsi="BRH Tamil Tab Extra" w:cs="Latha"/>
+                <w:b/>
+                <w:bCs/>
+                <w:szCs w:val="28"/>
+                <w:highlight w:val="yellow"/>
+                <w:lang w:bidi="ta-IN"/>
+              </w:rPr>
+              <w:t>…</w:t>
+            </w:r>
           </w:p>
         </w:tc>
         <w:tc>
@@ -609,47 +660,111 @@
                 <w:szCs w:val="32"/>
               </w:rPr>
             </w:pPr>
-            <w:proofErr w:type="spellStart"/>
-            <w:r>
-              <w:rPr>
-                <w:rFonts w:ascii="BRH Devanagari Extra" w:hAnsi="BRH Devanagari Extra" w:cs="BRH Devanagari Extra"/>
-                <w:color w:val="000000"/>
-                <w:sz w:val="40"/>
-                <w:szCs w:val="40"/>
-              </w:rPr>
-              <w:t>AalÉå</w:t>
-            </w:r>
-            <w:proofErr w:type="spellEnd"/>
-            <w:r>
-              <w:rPr>
-                <w:rFonts w:ascii="BRH Devanagari Extra" w:hAnsi="BRH Devanagari Extra" w:cs="BRH Devanagari Extra"/>
-                <w:color w:val="000000"/>
-                <w:sz w:val="40"/>
-                <w:szCs w:val="40"/>
-              </w:rPr>
-              <w:t xml:space="preserve"> </w:t>
-            </w:r>
-            <w:proofErr w:type="spellStart"/>
-            <w:r>
-              <w:rPr>
-                <w:rFonts w:ascii="BRH Devanagari Extra" w:hAnsi="BRH Devanagari Extra" w:cs="BRH Devanagari Extra"/>
-                <w:color w:val="000000"/>
-                <w:sz w:val="40"/>
-                <w:szCs w:val="40"/>
+            <w:r>
+              <w:rPr>
+                <w:rFonts w:ascii="BRH Devanagari Extra" w:hAnsi="BRH Devanagari Extra" w:cs="Latha"/>
+                <w:b/>
+                <w:bCs/>
+                <w:sz w:val="32"/>
+                <w:szCs w:val="32"/>
+                <w:lang w:bidi="ta-IN"/>
+              </w:rPr>
+              <w:t>Å</w:t>
+            </w:r>
+            <w:r>
+              <w:rPr>
+                <w:rFonts w:ascii="Latha" w:hAnsi="Latha" w:cs="Latha"/>
+                <w:szCs w:val="28"/>
+                <w:cs/>
+                <w:lang w:bidi="ta-IN"/>
+              </w:rPr>
+              <w:t>க்</w:t>
+            </w:r>
+            <w:r>
+              <w:rPr>
+                <w:rFonts w:ascii="Latha" w:hAnsi="Latha" w:cs="Latha"/>
+                <w:b/>
+                <w:bCs/>
+                <w:position w:val="-12"/>
+                <w:szCs w:val="28"/>
+                <w:cs/>
+                <w:lang w:bidi="ta-IN"/>
+              </w:rPr>
+              <w:t>3</w:t>
+            </w:r>
+            <w:r>
+              <w:rPr>
+                <w:rFonts w:ascii="Latha" w:hAnsi="Latha" w:cs="Latha"/>
+                <w:szCs w:val="28"/>
                 <w:highlight w:val="green"/>
-              </w:rPr>
-              <w:t>A</w:t>
-            </w:r>
-            <w:r>
-              <w:rPr>
-                <w:rFonts w:ascii="BRH Devanagari Extra" w:hAnsi="BRH Devanagari Extra" w:cs="BRH Devanagari Extra"/>
-                <w:color w:val="000000"/>
-                <w:sz w:val="40"/>
-                <w:szCs w:val="40"/>
-              </w:rPr>
-              <w:t>alÉå</w:t>
-            </w:r>
-            <w:proofErr w:type="spellEnd"/>
+                <w:cs/>
+                <w:lang w:bidi="ta-IN"/>
+              </w:rPr>
+              <w:t>னே</w:t>
+            </w:r>
+            <w:r>
+              <w:rPr>
+                <w:rFonts w:ascii="BRH Tamil Tab Extra" w:hAnsi="BRH Tamil Tab Extra" w:cs="Latha"/>
+                <w:b/>
+                <w:bCs/>
+                <w:szCs w:val="28"/>
+                <w:highlight w:val="green"/>
+                <w:lang w:bidi="ta-IN"/>
+              </w:rPr>
+              <w:t>…</w:t>
+            </w:r>
+            <w:r>
+              <w:rPr>
+                <w:rFonts w:ascii="Latha" w:hAnsi="Latha" w:cs="Latha"/>
+                <w:szCs w:val="28"/>
+                <w:highlight w:val="green"/>
+                <w:cs/>
+                <w:lang w:bidi="ta-IN"/>
+              </w:rPr>
+              <w:t xml:space="preserve"> அ</w:t>
+            </w:r>
+            <w:r>
+              <w:rPr>
+                <w:rFonts w:ascii="Latha" w:hAnsi="Latha" w:cs="Latha"/>
+                <w:szCs w:val="28"/>
+                <w:cs/>
+                <w:lang w:bidi="ta-IN"/>
+              </w:rPr>
+              <w:t>க்</w:t>
+            </w:r>
+            <w:r>
+              <w:rPr>
+                <w:rFonts w:ascii="Latha" w:hAnsi="Latha" w:cs="Latha"/>
+                <w:b/>
+                <w:bCs/>
+                <w:position w:val="-12"/>
+                <w:szCs w:val="28"/>
+                <w:cs/>
+                <w:lang w:bidi="ta-IN"/>
+              </w:rPr>
+              <w:t>3</w:t>
+            </w:r>
+            <w:r>
+              <w:rPr>
+                <w:rFonts w:ascii="Latha" w:hAnsi="Latha" w:cs="Latha"/>
+                <w:szCs w:val="28"/>
+                <w:highlight w:val="green"/>
+                <w:cs/>
+                <w:lang w:bidi="ta-IN"/>
+              </w:rPr>
+              <w:t>னே</w:t>
+            </w:r>
+            <w:r>
+              <w:rPr>
+                <w:rFonts w:ascii="BRH Tamil Tab Extra" w:hAnsi="BRH Tamil Tab Extra" w:cs="Latha"/>
+                <w:b/>
+                <w:bCs/>
+                <w:szCs w:val="28"/>
+                <w:highlight w:val="green"/>
+                <w:lang w:bidi="ta-IN"/>
+              </w:rPr>
+              <w:t>…</w:t>
+            </w:r>
             <w:r>
               <w:rPr>
                 <w:b/>
@@ -780,7 +895,7 @@
 </file>
 
 <file path=word/endnotes.xml><?xml version="1.0" encoding="utf-8"?>
-<w:endnotes xmlns:wpc="http://schemas.microsoft.com/office/word/2010/wordprocessingCanvas" xmlns:cx="http://schemas.microsoft.com/office/drawing/2014/chartex" xmlns:cx1="http://schemas.microsoft.com/office/drawing/2015/9/8/chartex" xmlns:mc="http://schemas.openxmlformats.org/markup-compatibility/2006" xmlns:o="urn:schemas-microsoft-com:office:office" xmlns:r="http://schemas.openxmlformats.org/officeDocument/2006/relationships" xmlns:m="http://schemas.openxmlformats.org/officeDocument/2006/math" xmlns:v="urn:schemas-microsoft-com:vml" xmlns:wp14="http://schemas.microsoft.com/office/word/2010/wordprocessingDrawing" xmlns:wp="http://schemas.openxmlformats.org/drawingml/2006/wordprocessingDrawing" xmlns:w10="urn:schemas-microsoft-com:office:word" xmlns:w="http://schemas.openxmlformats.org/wordprocessingml/2006/main" xmlns:w14="http://schemas.microsoft.com/office/word/2010/wordml" xmlns:w15="http://schemas.microsoft.com/office/word/2012/wordml" xmlns:w16se="http://schemas.microsoft.com/office/word/2015/wordml/symex" xmlns:wpg="http://schemas.microsoft.com/office/word/2010/wordprocessingGroup" xmlns:wpi="http://schemas.microsoft.com/office/word/2010/wordprocessingInk" xmlns:wne="http://schemas.microsoft.com/office/word/2006/wordml" xmlns:wps="http://schemas.microsoft.com/office/word/2010/wordprocessingShape" mc:Ignorable="w14 w15 w16se wp14">
+<w:endnotes xmlns:wpc="http://schemas.microsoft.com/office/word/2010/wordprocessingCanvas" xmlns:cx="http://schemas.microsoft.com/office/drawing/2014/chartex" xmlns:cx1="http://schemas.microsoft.com/office/drawing/2015/9/8/chartex" xmlns:cx2="http://schemas.microsoft.com/office/drawing/2015/10/21/chartex" xmlns:cx3="http://schemas.microsoft.com/office/drawing/2016/5/9/chartex" xmlns:cx4="http://schemas.microsoft.com/office/drawing/2016/5/10/chartex" xmlns:cx5="http://schemas.microsoft.com/office/drawing/2016/5/11/chartex" xmlns:cx6="http://schemas.microsoft.com/office/drawing/2016/5/12/chartex" xmlns:cx7="http://schemas.microsoft.com/office/drawing/2016/5/13/chartex" xmlns:cx8="http://schemas.microsoft.com/office/drawing/2016/5/14/chartex" xmlns:mc="http://schemas.openxmlformats.org/markup-compatibility/2006" xmlns:aink="http://schemas.microsoft.com/office/drawing/2016/ink" xmlns:am3d="http://schemas.microsoft.com/office/drawing/2017/model3d" xmlns:o="urn:schemas-microsoft-com:office:office" xmlns:r="http://schemas.openxmlformats.org/officeDocument/2006/relationships" xmlns:m="http://schemas.openxmlformats.org/officeDocument/2006/math" xmlns:v="urn:schemas-microsoft-com:vml" xmlns:wp14="http://schemas.microsoft.com/office/word/2010/wordprocessingDrawing" xmlns:wp="http://schemas.openxmlformats.org/drawingml/2006/wordprocessingDrawing" xmlns:w10="urn:schemas-microsoft-com:office:word" xmlns:w="http://schemas.openxmlformats.org/wordprocessingml/2006/main" xmlns:w14="http://schemas.microsoft.com/office/word/2010/wordml" xmlns:w15="http://schemas.microsoft.com/office/word/2012/wordml" xmlns:w16cex="http://schemas.microsoft.com/office/word/2018/wordml/cex" xmlns:w16cid="http://schemas.microsoft.com/office/word/2016/wordml/cid" xmlns:w16="http://schemas.microsoft.com/office/word/2018/wordml" xmlns:w16sdtdh="http://schemas.microsoft.com/office/word/2020/wordml/sdtdatahash" xmlns:w16se="http://schemas.microsoft.com/office/word/2015/wordml/symex" xmlns:wpg="http://schemas.microsoft.com/office/word/2010/wordprocessingGroup" xmlns:wpi="http://schemas.microsoft.com/office/word/2010/wordprocessingInk" xmlns:wne="http://schemas.microsoft.com/office/word/2006/wordml" xmlns:wps="http://schemas.microsoft.com/office/word/2010/wordprocessingShape" mc:Ignorable="w14 w15 w16se w16cid w16 w16cex w16sdtdh wp14">
   <w:endnote w:type="separator" w:id="-1">
     <w:p>
       <w:pPr>
@@ -805,7 +920,7 @@
 </file>
 
 <file path=word/footer1.xml><?xml version="1.0" encoding="utf-8"?>
-<w:ftr xmlns:wpc="http://schemas.microsoft.com/office/word/2010/wordprocessingCanvas" xmlns:cx="http://schemas.microsoft.com/office/drawing/2014/chartex" xmlns:cx1="http://schemas.microsoft.com/office/drawing/2015/9/8/chartex" xmlns:mc="http://schemas.openxmlformats.org/markup-compatibility/2006" xmlns:o="urn:schemas-microsoft-com:office:office" xmlns:r="http://schemas.openxmlformats.org/officeDocument/2006/relationships" xmlns:m="http://schemas.openxmlformats.org/officeDocument/2006/math" xmlns:v="urn:schemas-microsoft-com:vml" xmlns:wp14="http://schemas.microsoft.com/office/word/2010/wordprocessingDrawing" xmlns:wp="http://schemas.openxmlformats.org/drawingml/2006/wordprocessingDrawing" xmlns:w10="urn:schemas-microsoft-com:office:word" xmlns:w="http://schemas.openxmlformats.org/wordprocessingml/2006/main" xmlns:w14="http://schemas.microsoft.com/office/word/2010/wordml" xmlns:w15="http://schemas.microsoft.com/office/word/2012/wordml" xmlns:w16se="http://schemas.microsoft.com/office/word/2015/wordml/symex" xmlns:wpg="http://schemas.microsoft.com/office/word/2010/wordprocessingGroup" xmlns:wpi="http://schemas.microsoft.com/office/word/2010/wordprocessingInk" xmlns:wne="http://schemas.microsoft.com/office/word/2006/wordml" xmlns:wps="http://schemas.microsoft.com/office/word/2010/wordprocessingShape" mc:Ignorable="w14 w15 w16se wp14">
+<w:ftr xmlns:wpc="http://schemas.microsoft.com/office/word/2010/wordprocessingCanvas" xmlns:cx="http://schemas.microsoft.com/office/drawing/2014/chartex" xmlns:cx1="http://schemas.microsoft.com/office/drawing/2015/9/8/chartex" xmlns:cx2="http://schemas.microsoft.com/office/drawing/2015/10/21/chartex" xmlns:cx3="http://schemas.microsoft.com/office/drawing/2016/5/9/chartex" xmlns:cx4="http://schemas.microsoft.com/office/drawing/2016/5/10/chartex" xmlns:cx5="http://schemas.microsoft.com/office/drawing/2016/5/11/chartex" xmlns:cx6="http://schemas.microsoft.com/office/drawing/2016/5/12/chartex" xmlns:cx7="http://schemas.microsoft.com/office/drawing/2016/5/13/chartex" xmlns:cx8="http://schemas.microsoft.com/office/drawing/2016/5/14/chartex" xmlns:mc="http://schemas.openxmlformats.org/markup-compatibility/2006" xmlns:aink="http://schemas.microsoft.com/office/drawing/2016/ink" xmlns:am3d="http://schemas.microsoft.com/office/drawing/2017/model3d" xmlns:o="urn:schemas-microsoft-com:office:office" xmlns:r="http://schemas.openxmlformats.org/officeDocument/2006/relationships" xmlns:m="http://schemas.openxmlformats.org/officeDocument/2006/math" xmlns:v="urn:schemas-microsoft-com:vml" xmlns:wp14="http://schemas.microsoft.com/office/word/2010/wordprocessingDrawing" xmlns:wp="http://schemas.openxmlformats.org/drawingml/2006/wordprocessingDrawing" xmlns:w10="urn:schemas-microsoft-com:office:word" xmlns:w="http://schemas.openxmlformats.org/wordprocessingml/2006/main" xmlns:w14="http://schemas.microsoft.com/office/word/2010/wordml" xmlns:w15="http://schemas.microsoft.com/office/word/2012/wordml" xmlns:w16cex="http://schemas.microsoft.com/office/word/2018/wordml/cex" xmlns:w16cid="http://schemas.microsoft.com/office/word/2016/wordml/cid" xmlns:w16="http://schemas.microsoft.com/office/word/2018/wordml" xmlns:w16sdtdh="http://schemas.microsoft.com/office/word/2020/wordml/sdtdatahash" xmlns:w16se="http://schemas.microsoft.com/office/word/2015/wordml/symex" xmlns:wpg="http://schemas.microsoft.com/office/word/2010/wordprocessingGroup" xmlns:wpi="http://schemas.microsoft.com/office/word/2010/wordprocessingInk" xmlns:wne="http://schemas.microsoft.com/office/word/2006/wordml" xmlns:wps="http://schemas.microsoft.com/office/word/2010/wordprocessingShape" mc:Ignorable="w14 w15 w16se w16cid w16 w16cex w16sdtdh wp14">
   <w:p>
     <w:pPr>
       <w:pBdr>
@@ -986,7 +1101,7 @@
 </file>
 
 <file path=word/footer2.xml><?xml version="1.0" encoding="utf-8"?>
-<w:ftr xmlns:wpc="http://schemas.microsoft.com/office/word/2010/wordprocessingCanvas" xmlns:cx="http://schemas.microsoft.com/office/drawing/2014/chartex" xmlns:cx1="http://schemas.microsoft.com/office/drawing/2015/9/8/chartex" xmlns:mc="http://schemas.openxmlformats.org/markup-compatibility/2006" xmlns:o="urn:schemas-microsoft-com:office:office" xmlns:r="http://schemas.openxmlformats.org/officeDocument/2006/relationships" xmlns:m="http://schemas.openxmlformats.org/officeDocument/2006/math" xmlns:v="urn:schemas-microsoft-com:vml" xmlns:wp14="http://schemas.microsoft.com/office/word/2010/wordprocessingDrawing" xmlns:wp="http://schemas.openxmlformats.org/drawingml/2006/wordprocessingDrawing" xmlns:w10="urn:schemas-microsoft-com:office:word" xmlns:w="http://schemas.openxmlformats.org/wordprocessingml/2006/main" xmlns:w14="http://schemas.microsoft.com/office/word/2010/wordml" xmlns:w15="http://schemas.microsoft.com/office/word/2012/wordml" xmlns:w16se="http://schemas.microsoft.com/office/word/2015/wordml/symex" xmlns:wpg="http://schemas.microsoft.com/office/word/2010/wordprocessingGroup" xmlns:wpi="http://schemas.microsoft.com/office/word/2010/wordprocessingInk" xmlns:wne="http://schemas.microsoft.com/office/word/2006/wordml" xmlns:wps="http://schemas.microsoft.com/office/word/2010/wordprocessingShape" mc:Ignorable="w14 w15 w16se wp14">
+<w:ftr xmlns:wpc="http://schemas.microsoft.com/office/word/2010/wordprocessingCanvas" xmlns:cx="http://schemas.microsoft.com/office/drawing/2014/chartex" xmlns:cx1="http://schemas.microsoft.com/office/drawing/2015/9/8/chartex" xmlns:cx2="http://schemas.microsoft.com/office/drawing/2015/10/21/chartex" xmlns:cx3="http://schemas.microsoft.com/office/drawing/2016/5/9/chartex" xmlns:cx4="http://schemas.microsoft.com/office/drawing/2016/5/10/chartex" xmlns:cx5="http://schemas.microsoft.com/office/drawing/2016/5/11/chartex" xmlns:cx6="http://schemas.microsoft.com/office/drawing/2016/5/12/chartex" xmlns:cx7="http://schemas.microsoft.com/office/drawing/2016/5/13/chartex" xmlns:cx8="http://schemas.microsoft.com/office/drawing/2016/5/14/chartex" xmlns:mc="http://schemas.openxmlformats.org/markup-compatibility/2006" xmlns:aink="http://schemas.microsoft.com/office/drawing/2016/ink" xmlns:am3d="http://schemas.microsoft.com/office/drawing/2017/model3d" xmlns:o="urn:schemas-microsoft-com:office:office" xmlns:r="http://schemas.openxmlformats.org/officeDocument/2006/relationships" xmlns:m="http://schemas.openxmlformats.org/officeDocument/2006/math" xmlns:v="urn:schemas-microsoft-com:vml" xmlns:wp14="http://schemas.microsoft.com/office/word/2010/wordprocessingDrawing" xmlns:wp="http://schemas.openxmlformats.org/drawingml/2006/wordprocessingDrawing" xmlns:w10="urn:schemas-microsoft-com:office:word" xmlns:w="http://schemas.openxmlformats.org/wordprocessingml/2006/main" xmlns:w14="http://schemas.microsoft.com/office/word/2010/wordml" xmlns:w15="http://schemas.microsoft.com/office/word/2012/wordml" xmlns:w16cex="http://schemas.microsoft.com/office/word/2018/wordml/cex" xmlns:w16cid="http://schemas.microsoft.com/office/word/2016/wordml/cid" xmlns:w16="http://schemas.microsoft.com/office/word/2018/wordml" xmlns:w16sdtdh="http://schemas.microsoft.com/office/word/2020/wordml/sdtdatahash" xmlns:w16se="http://schemas.microsoft.com/office/word/2015/wordml/symex" xmlns:wpg="http://schemas.microsoft.com/office/word/2010/wordprocessingGroup" xmlns:wpi="http://schemas.microsoft.com/office/word/2010/wordprocessingInk" xmlns:wne="http://schemas.microsoft.com/office/word/2006/wordml" xmlns:wps="http://schemas.microsoft.com/office/word/2010/wordprocessingShape" mc:Ignorable="w14 w15 w16se w16cid w16 w16cex w16sdtdh wp14">
   <w:p>
     <w:pPr>
       <w:pBdr>
@@ -1181,7 +1296,7 @@
 </file>
 
 <file path=word/footnotes.xml><?xml version="1.0" encoding="utf-8"?>
-<w:footnotes xmlns:wpc="http://schemas.microsoft.com/office/word/2010/wordprocessingCanvas" xmlns:cx="http://schemas.microsoft.com/office/drawing/2014/chartex" xmlns:cx1="http://schemas.microsoft.com/office/drawing/2015/9/8/chartex" xmlns:mc="http://schemas.openxmlformats.org/markup-compatibility/2006" xmlns:o="urn:schemas-microsoft-com:office:office" xmlns:r="http://schemas.openxmlformats.org/officeDocument/2006/relationships" xmlns:m="http://schemas.openxmlformats.org/officeDocument/2006/math" xmlns:v="urn:schemas-microsoft-com:vml" xmlns:wp14="http://schemas.microsoft.com/office/word/2010/wordprocessingDrawing" xmlns:wp="http://schemas.openxmlformats.org/drawingml/2006/wordprocessingDrawing" xmlns:w10="urn:schemas-microsoft-com:office:word" xmlns:w="http://schemas.openxmlformats.org/wordprocessingml/2006/main" xmlns:w14="http://schemas.microsoft.com/office/word/2010/wordml" xmlns:w15="http://schemas.microsoft.com/office/word/2012/wordml" xmlns:w16se="http://schemas.microsoft.com/office/word/2015/wordml/symex" xmlns:wpg="http://schemas.microsoft.com/office/word/2010/wordprocessingGroup" xmlns:wpi="http://schemas.microsoft.com/office/word/2010/wordprocessingInk" xmlns:wne="http://schemas.microsoft.com/office/word/2006/wordml" xmlns:wps="http://schemas.microsoft.com/office/word/2010/wordprocessingShape" mc:Ignorable="w14 w15 w16se wp14">
+<w:footnotes xmlns:wpc="http://schemas.microsoft.com/office/word/2010/wordprocessingCanvas" xmlns:cx="http://schemas.microsoft.com/office/drawing/2014/chartex" xmlns:cx1="http://schemas.microsoft.com/office/drawing/2015/9/8/chartex" xmlns:cx2="http://schemas.microsoft.com/office/drawing/2015/10/21/chartex" xmlns:cx3="http://schemas.microsoft.com/office/drawing/2016/5/9/chartex" xmlns:cx4="http://schemas.microsoft.com/office/drawing/2016/5/10/chartex" xmlns:cx5="http://schemas.microsoft.com/office/drawing/2016/5/11/chartex" xmlns:cx6="http://schemas.microsoft.com/office/drawing/2016/5/12/chartex" xmlns:cx7="http://schemas.microsoft.com/office/drawing/2016/5/13/chartex" xmlns:cx8="http://schemas.microsoft.com/office/drawing/2016/5/14/chartex" xmlns:mc="http://schemas.openxmlformats.org/markup-compatibility/2006" xmlns:aink="http://schemas.microsoft.com/office/drawing/2016/ink" xmlns:am3d="http://schemas.microsoft.com/office/drawing/2017/model3d" xmlns:o="urn:schemas-microsoft-com:office:office" xmlns:r="http://schemas.openxmlformats.org/officeDocument/2006/relationships" xmlns:m="http://schemas.openxmlformats.org/officeDocument/2006/math" xmlns:v="urn:schemas-microsoft-com:vml" xmlns:wp14="http://schemas.microsoft.com/office/word/2010/wordprocessingDrawing" xmlns:wp="http://schemas.openxmlformats.org/drawingml/2006/wordprocessingDrawing" xmlns:w10="urn:schemas-microsoft-com:office:word" xmlns:w="http://schemas.openxmlformats.org/wordprocessingml/2006/main" xmlns:w14="http://schemas.microsoft.com/office/word/2010/wordml" xmlns:w15="http://schemas.microsoft.com/office/word/2012/wordml" xmlns:w16cex="http://schemas.microsoft.com/office/word/2018/wordml/cex" xmlns:w16cid="http://schemas.microsoft.com/office/word/2016/wordml/cid" xmlns:w16="http://schemas.microsoft.com/office/word/2018/wordml" xmlns:w16sdtdh="http://schemas.microsoft.com/office/word/2020/wordml/sdtdatahash" xmlns:w16se="http://schemas.microsoft.com/office/word/2015/wordml/symex" xmlns:wpg="http://schemas.microsoft.com/office/word/2010/wordprocessingGroup" xmlns:wpi="http://schemas.microsoft.com/office/word/2010/wordprocessingInk" xmlns:wne="http://schemas.microsoft.com/office/word/2006/wordml" xmlns:wps="http://schemas.microsoft.com/office/word/2010/wordprocessingShape" mc:Ignorable="w14 w15 w16se w16cid w16 w16cex w16sdtdh wp14">
   <w:footnote w:type="separator" w:id="-1">
     <w:p>
       <w:pPr>
@@ -1206,7 +1321,7 @@
 </file>
 
 <file path=word/header1.xml><?xml version="1.0" encoding="utf-8"?>
-<w:hdr xmlns:wpc="http://schemas.microsoft.com/office/word/2010/wordprocessingCanvas" xmlns:cx="http://schemas.microsoft.com/office/drawing/2014/chartex" xmlns:cx1="http://schemas.microsoft.com/office/drawing/2015/9/8/chartex" xmlns:mc="http://schemas.openxmlformats.org/markup-compatibility/2006" xmlns:o="urn:schemas-microsoft-com:office:office" xmlns:r="http://schemas.openxmlformats.org/officeDocument/2006/relationships" xmlns:m="http://schemas.openxmlformats.org/officeDocument/2006/math" xmlns:v="urn:schemas-microsoft-com:vml" xmlns:wp14="http://schemas.microsoft.com/office/word/2010/wordprocessingDrawing" xmlns:wp="http://schemas.openxmlformats.org/drawingml/2006/wordprocessingDrawing" xmlns:w10="urn:schemas-microsoft-com:office:word" xmlns:w="http://schemas.openxmlformats.org/wordprocessingml/2006/main" xmlns:w14="http://schemas.microsoft.com/office/word/2010/wordml" xmlns:w15="http://schemas.microsoft.com/office/word/2012/wordml" xmlns:w16se="http://schemas.microsoft.com/office/word/2015/wordml/symex" xmlns:wpg="http://schemas.microsoft.com/office/word/2010/wordprocessingGroup" xmlns:wpi="http://schemas.microsoft.com/office/word/2010/wordprocessingInk" xmlns:wne="http://schemas.microsoft.com/office/word/2006/wordml" xmlns:wps="http://schemas.microsoft.com/office/word/2010/wordprocessingShape" mc:Ignorable="w14 w15 w16se wp14">
+<w:hdr xmlns:wpc="http://schemas.microsoft.com/office/word/2010/wordprocessingCanvas" xmlns:cx="http://schemas.microsoft.com/office/drawing/2014/chartex" xmlns:cx1="http://schemas.microsoft.com/office/drawing/2015/9/8/chartex" xmlns:cx2="http://schemas.microsoft.com/office/drawing/2015/10/21/chartex" xmlns:cx3="http://schemas.microsoft.com/office/drawing/2016/5/9/chartex" xmlns:cx4="http://schemas.microsoft.com/office/drawing/2016/5/10/chartex" xmlns:cx5="http://schemas.microsoft.com/office/drawing/2016/5/11/chartex" xmlns:cx6="http://schemas.microsoft.com/office/drawing/2016/5/12/chartex" xmlns:cx7="http://schemas.microsoft.com/office/drawing/2016/5/13/chartex" xmlns:cx8="http://schemas.microsoft.com/office/drawing/2016/5/14/chartex" xmlns:mc="http://schemas.openxmlformats.org/markup-compatibility/2006" xmlns:aink="http://schemas.microsoft.com/office/drawing/2016/ink" xmlns:am3d="http://schemas.microsoft.com/office/drawing/2017/model3d" xmlns:o="urn:schemas-microsoft-com:office:office" xmlns:r="http://schemas.openxmlformats.org/officeDocument/2006/relationships" xmlns:m="http://schemas.openxmlformats.org/officeDocument/2006/math" xmlns:v="urn:schemas-microsoft-com:vml" xmlns:wp14="http://schemas.microsoft.com/office/word/2010/wordprocessingDrawing" xmlns:wp="http://schemas.openxmlformats.org/drawingml/2006/wordprocessingDrawing" xmlns:w10="urn:schemas-microsoft-com:office:word" xmlns:w="http://schemas.openxmlformats.org/wordprocessingml/2006/main" xmlns:w14="http://schemas.microsoft.com/office/word/2010/wordml" xmlns:w15="http://schemas.microsoft.com/office/word/2012/wordml" xmlns:w16cex="http://schemas.microsoft.com/office/word/2018/wordml/cex" xmlns:w16cid="http://schemas.microsoft.com/office/word/2016/wordml/cid" xmlns:w16="http://schemas.microsoft.com/office/word/2018/wordml" xmlns:w16sdtdh="http://schemas.microsoft.com/office/word/2020/wordml/sdtdatahash" xmlns:w16se="http://schemas.microsoft.com/office/word/2015/wordml/symex" xmlns:wpg="http://schemas.microsoft.com/office/word/2010/wordprocessingGroup" xmlns:wpi="http://schemas.microsoft.com/office/word/2010/wordprocessingInk" xmlns:wne="http://schemas.microsoft.com/office/word/2006/wordml" xmlns:wps="http://schemas.microsoft.com/office/word/2010/wordprocessingShape" mc:Ignorable="w14 w15 w16se w16cid w16 w16cex w16sdtdh wp14">
   <w:p>
     <w:pPr>
       <w:pStyle w:val="Header"/>
@@ -1227,7 +1342,7 @@
 </file>
 
 <file path=word/header2.xml><?xml version="1.0" encoding="utf-8"?>
-<w:hdr xmlns:wpc="http://schemas.microsoft.com/office/word/2010/wordprocessingCanvas" xmlns:cx="http://schemas.microsoft.com/office/drawing/2014/chartex" xmlns:cx1="http://schemas.microsoft.com/office/drawing/2015/9/8/chartex" xmlns:mc="http://schemas.openxmlformats.org/markup-compatibility/2006" xmlns:o="urn:schemas-microsoft-com:office:office" xmlns:r="http://schemas.openxmlformats.org/officeDocument/2006/relationships" xmlns:m="http://schemas.openxmlformats.org/officeDocument/2006/math" xmlns:v="urn:schemas-microsoft-com:vml" xmlns:wp14="http://schemas.microsoft.com/office/word/2010/wordprocessingDrawing" xmlns:wp="http://schemas.openxmlformats.org/drawingml/2006/wordprocessingDrawing" xmlns:w10="urn:schemas-microsoft-com:office:word" xmlns:w="http://schemas.openxmlformats.org/wordprocessingml/2006/main" xmlns:w14="http://schemas.microsoft.com/office/word/2010/wordml" xmlns:w15="http://schemas.microsoft.com/office/word/2012/wordml" xmlns:w16se="http://schemas.microsoft.com/office/word/2015/wordml/symex" xmlns:wpg="http://schemas.microsoft.com/office/word/2010/wordprocessingGroup" xmlns:wpi="http://schemas.microsoft.com/office/word/2010/wordprocessingInk" xmlns:wne="http://schemas.microsoft.com/office/word/2006/wordml" xmlns:wps="http://schemas.microsoft.com/office/word/2010/wordprocessingShape" mc:Ignorable="w14 w15 w16se wp14">
+<w:hdr xmlns:wpc="http://schemas.microsoft.com/office/word/2010/wordprocessingCanvas" xmlns:cx="http://schemas.microsoft.com/office/drawing/2014/chartex" xmlns:cx1="http://schemas.microsoft.com/office/drawing/2015/9/8/chartex" xmlns:cx2="http://schemas.microsoft.com/office/drawing/2015/10/21/chartex" xmlns:cx3="http://schemas.microsoft.com/office/drawing/2016/5/9/chartex" xmlns:cx4="http://schemas.microsoft.com/office/drawing/2016/5/10/chartex" xmlns:cx5="http://schemas.microsoft.com/office/drawing/2016/5/11/chartex" xmlns:cx6="http://schemas.microsoft.com/office/drawing/2016/5/12/chartex" xmlns:cx7="http://schemas.microsoft.com/office/drawing/2016/5/13/chartex" xmlns:cx8="http://schemas.microsoft.com/office/drawing/2016/5/14/chartex" xmlns:mc="http://schemas.openxmlformats.org/markup-compatibility/2006" xmlns:aink="http://schemas.microsoft.com/office/drawing/2016/ink" xmlns:am3d="http://schemas.microsoft.com/office/drawing/2017/model3d" xmlns:o="urn:schemas-microsoft-com:office:office" xmlns:r="http://schemas.openxmlformats.org/officeDocument/2006/relationships" xmlns:m="http://schemas.openxmlformats.org/officeDocument/2006/math" xmlns:v="urn:schemas-microsoft-com:vml" xmlns:wp14="http://schemas.microsoft.com/office/word/2010/wordprocessingDrawing" xmlns:wp="http://schemas.openxmlformats.org/drawingml/2006/wordprocessingDrawing" xmlns:w10="urn:schemas-microsoft-com:office:word" xmlns:w="http://schemas.openxmlformats.org/wordprocessingml/2006/main" xmlns:w14="http://schemas.microsoft.com/office/word/2010/wordml" xmlns:w15="http://schemas.microsoft.com/office/word/2012/wordml" xmlns:w16cex="http://schemas.microsoft.com/office/word/2018/wordml/cex" xmlns:w16cid="http://schemas.microsoft.com/office/word/2016/wordml/cid" xmlns:w16="http://schemas.microsoft.com/office/word/2018/wordml" xmlns:w16sdtdh="http://schemas.microsoft.com/office/word/2020/wordml/sdtdatahash" xmlns:w16se="http://schemas.microsoft.com/office/word/2015/wordml/symex" xmlns:wpg="http://schemas.microsoft.com/office/word/2010/wordprocessingGroup" xmlns:wpi="http://schemas.microsoft.com/office/word/2010/wordprocessingInk" xmlns:wne="http://schemas.microsoft.com/office/word/2006/wordml" xmlns:wps="http://schemas.microsoft.com/office/word/2010/wordprocessingShape" mc:Ignorable="w14 w15 w16se w16cid w16 w16cex w16sdtdh wp14">
   <w:p>
     <w:pPr>
       <w:pStyle w:val="Header"/>
@@ -1240,7 +1355,7 @@
 </file>
 
 <file path=word/styles.xml><?xml version="1.0" encoding="utf-8"?>
-<w:styles xmlns:mc="http://schemas.openxmlformats.org/markup-compatibility/2006" xmlns:r="http://schemas.openxmlformats.org/officeDocument/2006/relationships" xmlns:w="http://schemas.openxmlformats.org/wordprocessingml/2006/main" xmlns:w14="http://schemas.microsoft.com/office/word/2010/wordml" xmlns:w15="http://schemas.microsoft.com/office/word/2012/wordml" xmlns:w16se="http://schemas.microsoft.com/office/word/2015/wordml/symex" mc:Ignorable="w14 w15 w16se">
+<w:styles xmlns:mc="http://schemas.openxmlformats.org/markup-compatibility/2006" xmlns:r="http://schemas.openxmlformats.org/officeDocument/2006/relationships" xmlns:w="http://schemas.openxmlformats.org/wordprocessingml/2006/main" xmlns:w14="http://schemas.microsoft.com/office/word/2010/wordml" xmlns:w15="http://schemas.microsoft.com/office/word/2012/wordml" xmlns:w16cex="http://schemas.microsoft.com/office/word/2018/wordml/cex" xmlns:w16cid="http://schemas.microsoft.com/office/word/2016/wordml/cid" xmlns:w16="http://schemas.microsoft.com/office/word/2018/wordml" xmlns:w16sdtdh="http://schemas.microsoft.com/office/word/2020/wordml/sdtdatahash" xmlns:w16se="http://schemas.microsoft.com/office/word/2015/wordml/symex" mc:Ignorable="w14 w15 w16se w16cid w16 w16cex w16sdtdh">
   <w:docDefaults>
     <w:rPrDefault>
       <w:rPr>
@@ -1250,7 +1365,7 @@
     </w:rPrDefault>
     <w:pPrDefault/>
   </w:docDefaults>
-  <w:latentStyles w:defLockedState="0" w:defUIPriority="99" w:defSemiHidden="0" w:defUnhideWhenUsed="0" w:defQFormat="0" w:count="371">
+  <w:latentStyles w:defLockedState="0" w:defUIPriority="99" w:defSemiHidden="0" w:defUnhideWhenUsed="0" w:defQFormat="0" w:count="376">
     <w:lsdException w:name="Normal" w:uiPriority="0" w:qFormat="1"/>
     <w:lsdException w:name="heading 1" w:uiPriority="9" w:qFormat="1"/>
     <w:lsdException w:name="heading 2" w:semiHidden="1" w:uiPriority="9" w:unhideWhenUsed="1" w:qFormat="1"/>
@@ -1356,7 +1471,6 @@
     <w:lsdException w:name="HTML Sample" w:semiHidden="1" w:unhideWhenUsed="1"/>
     <w:lsdException w:name="HTML Typewriter" w:semiHidden="1" w:unhideWhenUsed="1"/>
     <w:lsdException w:name="HTML Variable" w:semiHidden="1" w:unhideWhenUsed="1"/>
-    <w:lsdException w:name="Normal Table" w:semiHidden="1" w:unhideWhenUsed="1"/>
     <w:lsdException w:name="annotation subject" w:semiHidden="1" w:unhideWhenUsed="1"/>
     <w:lsdException w:name="No List" w:semiHidden="1" w:unhideWhenUsed="1"/>
     <w:lsdException w:name="Outline List 1" w:semiHidden="1" w:unhideWhenUsed="1"/>
@@ -1399,11 +1513,8 @@
     <w:lsdException w:name="Table Contemporary" w:semiHidden="1" w:unhideWhenUsed="1"/>
     <w:lsdException w:name="Table Elegant" w:semiHidden="1" w:unhideWhenUsed="1"/>
     <w:lsdException w:name="Table Professional" w:semiHidden="1" w:unhideWhenUsed="1"/>
-    <w:lsdException w:name="Table Subtle 1" w:semiHidden="1" w:unhideWhenUsed="1"/>
     <w:lsdException w:name="Table Subtle 2" w:semiHidden="1" w:unhideWhenUsed="1"/>
     <w:lsdException w:name="Table Web 1" w:semiHidden="1" w:unhideWhenUsed="1"/>
-    <w:lsdException w:name="Table Web 2" w:semiHidden="1" w:unhideWhenUsed="1"/>
-    <w:lsdException w:name="Table Web 3" w:semiHidden="1" w:unhideWhenUsed="1"/>
     <w:lsdException w:name="Balloon Text" w:semiHidden="1" w:unhideWhenUsed="1"/>
     <w:lsdException w:name="Table Grid" w:uiPriority="59"/>
     <w:lsdException w:name="Table Theme" w:semiHidden="1" w:unhideWhenUsed="1"/>
@@ -1622,6 +1733,11 @@
     <w:lsdException w:name="List Table 5 Dark Accent 6" w:uiPriority="50"/>
     <w:lsdException w:name="List Table 6 Colorful Accent 6" w:uiPriority="51"/>
     <w:lsdException w:name="List Table 7 Colorful Accent 6" w:uiPriority="52"/>
+    <w:lsdException w:name="Mention" w:semiHidden="1" w:unhideWhenUsed="1"/>
+    <w:lsdException w:name="Smart Hyperlink" w:semiHidden="1" w:unhideWhenUsed="1"/>
+    <w:lsdException w:name="Hashtag" w:semiHidden="1" w:unhideWhenUsed="1"/>
+    <w:lsdException w:name="Unresolved Mention" w:semiHidden="1" w:unhideWhenUsed="1"/>
+    <w:lsdException w:name="Smart Link" w:semiHidden="1" w:unhideWhenUsed="1"/>
   </w:latentStyles>
   <w:style w:type="paragraph" w:default="1" w:styleId="Normal">
     <w:name w:val="Normal"/>

</xml_diff>

<commit_message>
TS 1.2 Tamil Ghanam and Jatai Corrections 26/02/2022
</commit_message>
<xml_diff>
--- a/TS Jatai Ghanam Project/TS 1.2/TS 1.2 Ghanam Tamil Corrections.docx
+++ b/TS Jatai Ghanam Project/TS 1.2/TS 1.2 Ghanam Tamil Corrections.docx
@@ -1,6 +1,6 @@
 
 <file path=word/document.xml><?xml version="1.0" encoding="utf-8"?>
-<w:document xmlns:wpc="http://schemas.microsoft.com/office/word/2010/wordprocessingCanvas" xmlns:cx="http://schemas.microsoft.com/office/drawing/2014/chartex" xmlns:cx1="http://schemas.microsoft.com/office/drawing/2015/9/8/chartex" xmlns:mc="http://schemas.openxmlformats.org/markup-compatibility/2006" xmlns:o="urn:schemas-microsoft-com:office:office" xmlns:r="http://schemas.openxmlformats.org/officeDocument/2006/relationships" xmlns:m="http://schemas.openxmlformats.org/officeDocument/2006/math" xmlns:v="urn:schemas-microsoft-com:vml" xmlns:wp14="http://schemas.microsoft.com/office/word/2010/wordprocessingDrawing" xmlns:wp="http://schemas.openxmlformats.org/drawingml/2006/wordprocessingDrawing" xmlns:w10="urn:schemas-microsoft-com:office:word" xmlns:w="http://schemas.openxmlformats.org/wordprocessingml/2006/main" xmlns:w14="http://schemas.microsoft.com/office/word/2010/wordml" xmlns:w15="http://schemas.microsoft.com/office/word/2012/wordml" xmlns:w16se="http://schemas.microsoft.com/office/word/2015/wordml/symex" xmlns:wpg="http://schemas.microsoft.com/office/word/2010/wordprocessingGroup" xmlns:wpi="http://schemas.microsoft.com/office/word/2010/wordprocessingInk" xmlns:wne="http://schemas.microsoft.com/office/word/2006/wordml" xmlns:wps="http://schemas.microsoft.com/office/word/2010/wordprocessingShape" mc:Ignorable="w14 w15 w16se wp14">
+<w:document xmlns:wpc="http://schemas.microsoft.com/office/word/2010/wordprocessingCanvas" xmlns:cx="http://schemas.microsoft.com/office/drawing/2014/chartex" xmlns:cx1="http://schemas.microsoft.com/office/drawing/2015/9/8/chartex" xmlns:cx2="http://schemas.microsoft.com/office/drawing/2015/10/21/chartex" xmlns:cx3="http://schemas.microsoft.com/office/drawing/2016/5/9/chartex" xmlns:cx4="http://schemas.microsoft.com/office/drawing/2016/5/10/chartex" xmlns:cx5="http://schemas.microsoft.com/office/drawing/2016/5/11/chartex" xmlns:cx6="http://schemas.microsoft.com/office/drawing/2016/5/12/chartex" xmlns:cx7="http://schemas.microsoft.com/office/drawing/2016/5/13/chartex" xmlns:cx8="http://schemas.microsoft.com/office/drawing/2016/5/14/chartex" xmlns:mc="http://schemas.openxmlformats.org/markup-compatibility/2006" xmlns:aink="http://schemas.microsoft.com/office/drawing/2016/ink" xmlns:am3d="http://schemas.microsoft.com/office/drawing/2017/model3d" xmlns:o="urn:schemas-microsoft-com:office:office" xmlns:r="http://schemas.openxmlformats.org/officeDocument/2006/relationships" xmlns:m="http://schemas.openxmlformats.org/officeDocument/2006/math" xmlns:v="urn:schemas-microsoft-com:vml" xmlns:wp14="http://schemas.microsoft.com/office/word/2010/wordprocessingDrawing" xmlns:wp="http://schemas.openxmlformats.org/drawingml/2006/wordprocessingDrawing" xmlns:w10="urn:schemas-microsoft-com:office:word" xmlns:w="http://schemas.openxmlformats.org/wordprocessingml/2006/main" xmlns:w14="http://schemas.microsoft.com/office/word/2010/wordml" xmlns:w15="http://schemas.microsoft.com/office/word/2012/wordml" xmlns:w16cex="http://schemas.microsoft.com/office/word/2018/wordml/cex" xmlns:w16cid="http://schemas.microsoft.com/office/word/2016/wordml/cid" xmlns:w16="http://schemas.microsoft.com/office/word/2018/wordml" xmlns:w16sdtdh="http://schemas.microsoft.com/office/word/2020/wordml/sdtdatahash" xmlns:w16se="http://schemas.microsoft.com/office/word/2015/wordml/symex" xmlns:wpg="http://schemas.microsoft.com/office/word/2010/wordprocessingGroup" xmlns:wpi="http://schemas.microsoft.com/office/word/2010/wordprocessingInk" xmlns:wne="http://schemas.microsoft.com/office/word/2006/wordml" xmlns:wps="http://schemas.microsoft.com/office/word/2010/wordprocessingShape" mc:Ignorable="w14 w15 w16se w16cid w16 w16cex w16sdtdh wp14">
   <w:body>
     <w:p>
       <w:pPr>
@@ -24,7 +24,6 @@
         </w:rPr>
         <w:t xml:space="preserve">TS </w:t>
       </w:r>
-      <w:proofErr w:type="spellStart"/>
       <w:r>
         <w:rPr>
           <w:b/>
@@ -35,7 +34,6 @@
         </w:rPr>
         <w:t>Ghanam</w:t>
       </w:r>
-      <w:proofErr w:type="spellEnd"/>
       <w:r>
         <w:rPr>
           <w:b/>
@@ -363,7 +361,6 @@
               </w:rPr>
               <w:t xml:space="preserve"> – </w:t>
             </w:r>
-            <w:proofErr w:type="spellStart"/>
             <w:r>
               <w:rPr>
                 <w:rFonts w:cs="Arial"/>
@@ -374,7 +371,6 @@
               </w:rPr>
               <w:t>Ghanam</w:t>
             </w:r>
-            <w:proofErr w:type="spellEnd"/>
           </w:p>
           <w:p>
             <w:pPr>
@@ -416,16 +412,200 @@
                 <w:szCs w:val="32"/>
               </w:rPr>
             </w:pPr>
-            <w:proofErr w:type="spellStart"/>
+            <w:r>
+              <w:rPr>
+                <w:rFonts w:ascii="BRH Devanagari Extra" w:hAnsi="BRH Devanagari Extra" w:cs="Latha"/>
+                <w:b/>
+                <w:bCs/>
+                <w:sz w:val="32"/>
+                <w:szCs w:val="32"/>
+                <w:lang w:bidi="ta-IN"/>
+              </w:rPr>
+              <w:t>Å</w:t>
+            </w:r>
+            <w:r>
+              <w:rPr>
+                <w:rFonts w:ascii="Latha" w:hAnsi="Latha" w:cs="Latha"/>
+                <w:szCs w:val="28"/>
+                <w:cs/>
+                <w:lang w:bidi="ta-IN"/>
+              </w:rPr>
+              <w:t>க்</w:t>
+            </w:r>
+            <w:r>
+              <w:rPr>
+                <w:rFonts w:ascii="Latha" w:hAnsi="Latha" w:cs="Latha"/>
+                <w:b/>
+                <w:bCs/>
+                <w:position w:val="-12"/>
+                <w:szCs w:val="28"/>
+                <w:cs/>
+                <w:lang w:bidi="ta-IN"/>
+              </w:rPr>
+              <w:t>3</w:t>
+            </w:r>
+            <w:r>
+              <w:rPr>
+                <w:rFonts w:ascii="Latha" w:hAnsi="Latha" w:cs="Latha"/>
+                <w:szCs w:val="28"/>
+                <w:highlight w:val="yellow"/>
+                <w:cs/>
+                <w:lang w:bidi="ta-IN"/>
+              </w:rPr>
+              <w:t>னே</w:t>
+            </w:r>
             <w:r>
               <w:rPr>
                 <w:rFonts w:ascii="BRH Devanagari Extra" w:hAnsi="BRH Devanagari Extra" w:cs="BRH Devanagari Extra"/>
                 <w:color w:val="000000"/>
                 <w:sz w:val="40"/>
                 <w:szCs w:val="40"/>
+              </w:rPr>
+              <w:t xml:space="preserve"> </w:t>
+            </w:r>
+            <w:r>
+              <w:rPr>
+                <w:rFonts w:ascii="BRH Devanagari Extra" w:hAnsi="BRH Devanagari Extra" w:cs="Latha"/>
+                <w:b/>
+                <w:bCs/>
+                <w:sz w:val="32"/>
+                <w:szCs w:val="32"/>
                 <w:highlight w:val="yellow"/>
-              </w:rPr>
-              <w:t>ÅalÉ</w:t>
+                <w:lang w:bidi="ta-IN"/>
+              </w:rPr>
+              <w:t>Å</w:t>
+            </w:r>
+            <w:r>
+              <w:rPr>
+                <w:rFonts w:ascii="Latha" w:hAnsi="Latha" w:cs="Latha"/>
+                <w:szCs w:val="28"/>
+                <w:highlight w:val="yellow"/>
+                <w:cs/>
+                <w:lang w:bidi="ta-IN"/>
+              </w:rPr>
+              <w:t>க்</w:t>
+            </w:r>
+            <w:r>
+              <w:rPr>
+                <w:rFonts w:ascii="Latha" w:hAnsi="Latha" w:cs="Latha"/>
+                <w:b/>
+                <w:bCs/>
+                <w:position w:val="-12"/>
+                <w:szCs w:val="28"/>
+                <w:highlight w:val="yellow"/>
+                <w:cs/>
+                <w:lang w:bidi="ta-IN"/>
+              </w:rPr>
+              <w:t>3</w:t>
+            </w:r>
+            <w:r>
+              <w:rPr>
+                <w:rFonts w:ascii="Latha" w:hAnsi="Latha" w:cs="Latha"/>
+                <w:szCs w:val="28"/>
+                <w:highlight w:val="yellow"/>
+                <w:cs/>
+                <w:lang w:bidi="ta-IN"/>
+              </w:rPr>
+              <w:t>னே</w:t>
+            </w:r>
+            <w:r>
+              <w:rPr>
+                <w:rFonts w:ascii="BRH Tamil Tab Extra" w:hAnsi="BRH Tamil Tab Extra" w:cs="Latha"/>
+                <w:b/>
+                <w:bCs/>
+                <w:szCs w:val="28"/>
+                <w:lang w:bidi="ta-IN"/>
+              </w:rPr>
+              <w:t>…</w:t>
+            </w:r>
+            <w:r>
+              <w:rPr>
+                <w:rFonts w:ascii="BRH Malayalam Extra" w:hAnsi="BRH Malayalam Extra" w:cs="BRH Malayalam Extra"/>
+                <w:color w:val="000000"/>
+                <w:sz w:val="36"/>
+                <w:szCs w:val="40"/>
+              </w:rPr>
+              <w:t xml:space="preserve"> </w:t>
+            </w:r>
+            <w:r>
+              <w:rPr>
+                <w:b/>
+                <w:bCs/>
+                <w:sz w:val="28"/>
+                <w:szCs w:val="32"/>
+              </w:rPr>
+              <w:t xml:space="preserve"> in</w:t>
+            </w:r>
+            <w:r>
+              <w:rPr>
+                <w:rFonts w:ascii="BRH Malayalam Extra" w:hAnsi="BRH Malayalam Extra" w:cs="BRH Malayalam Extra"/>
+                <w:color w:val="000000"/>
+                <w:sz w:val="36"/>
+                <w:szCs w:val="40"/>
+              </w:rPr>
+              <w:t xml:space="preserve"> </w:t>
+            </w:r>
+            <w:r>
+              <w:rPr>
+                <w:b/>
+                <w:bCs/>
+                <w:sz w:val="28"/>
+                <w:szCs w:val="32"/>
+              </w:rPr>
+              <w:t>34) 1.2.3.1(26)</w:t>
+            </w:r>
+          </w:p>
+          <w:p>
+            <w:pPr>
+              <w:spacing w:before="0" w:line="240" w:lineRule="auto"/>
+              <w:rPr>
+                <w:b/>
+                <w:bCs/>
+                <w:sz w:val="28"/>
+                <w:szCs w:val="32"/>
+              </w:rPr>
+            </w:pPr>
+            <w:r>
+              <w:rPr>
+                <w:rFonts w:ascii="BRH Devanagari Extra" w:hAnsi="BRH Devanagari Extra" w:cs="Latha"/>
+                <w:b/>
+                <w:bCs/>
+                <w:sz w:val="32"/>
+                <w:szCs w:val="32"/>
+                <w:lang w:bidi="ta-IN"/>
+              </w:rPr>
+              <w:t>Å</w:t>
+            </w:r>
+            <w:r>
+              <w:rPr>
+                <w:rFonts w:ascii="Latha" w:hAnsi="Latha" w:cs="Latha"/>
+                <w:szCs w:val="28"/>
+                <w:cs/>
+                <w:lang w:bidi="ta-IN"/>
+              </w:rPr>
+              <w:t>க்</w:t>
+            </w:r>
+            <w:r>
+              <w:rPr>
+                <w:rFonts w:ascii="Latha" w:hAnsi="Latha" w:cs="Latha"/>
+                <w:b/>
+                <w:bCs/>
+                <w:position w:val="-12"/>
+                <w:szCs w:val="28"/>
+                <w:cs/>
+                <w:lang w:bidi="ta-IN"/>
+              </w:rPr>
+              <w:t>3</w:t>
+            </w:r>
+            <w:r>
+              <w:rPr>
+                <w:rFonts w:ascii="Latha" w:hAnsi="Latha" w:cs="Latha"/>
+                <w:szCs w:val="28"/>
+                <w:highlight w:val="yellow"/>
+                <w:cs/>
+                <w:lang w:bidi="ta-IN"/>
+              </w:rPr>
+              <w:t>னே</w:t>
             </w:r>
             <w:r>
               <w:rPr>
@@ -434,66 +614,209 @@
                 <w:sz w:val="40"/>
                 <w:szCs w:val="40"/>
               </w:rPr>
-              <w:t>å</w:t>
-            </w:r>
-            <w:proofErr w:type="spellEnd"/>
-            <w:r>
-              <w:rPr>
-                <w:rFonts w:ascii="BRH Devanagari Extra" w:hAnsi="BRH Devanagari Extra" w:cs="BRH Devanagari Extra"/>
-                <w:color w:val="000000"/>
-                <w:sz w:val="40"/>
-                <w:szCs w:val="40"/>
-              </w:rPr>
               <w:t xml:space="preserve"> </w:t>
             </w:r>
-            <w:proofErr w:type="spellStart"/>
-            <w:r>
-              <w:rPr>
-                <w:rFonts w:ascii="BRH Devanagari Extra" w:hAnsi="BRH Devanagari Extra" w:cs="BRH Devanagari Extra"/>
-                <w:color w:val="000000"/>
-                <w:sz w:val="40"/>
-                <w:szCs w:val="40"/>
+            <w:r>
+              <w:rPr>
+                <w:rFonts w:ascii="BRH Devanagari Extra" w:hAnsi="BRH Devanagari Extra" w:cs="Latha"/>
+                <w:b/>
+                <w:bCs/>
+                <w:sz w:val="32"/>
+                <w:szCs w:val="32"/>
                 <w:highlight w:val="yellow"/>
+                <w:lang w:bidi="ta-IN"/>
               </w:rPr>
               <w:t>Å</w:t>
             </w:r>
             <w:r>
               <w:rPr>
-                <w:rFonts w:ascii="BRH Devanagari Extra" w:hAnsi="BRH Devanagari Extra" w:cs="BRH Devanagari Extra"/>
-                <w:color w:val="000000"/>
-                <w:sz w:val="40"/>
-                <w:szCs w:val="40"/>
-              </w:rPr>
-              <w:t>alÉ</w:t>
-            </w:r>
-            <w:proofErr w:type="spellEnd"/>
+                <w:rFonts w:ascii="Latha" w:hAnsi="Latha" w:cs="Latha"/>
+                <w:szCs w:val="28"/>
+                <w:highlight w:val="yellow"/>
+                <w:cs/>
+                <w:lang w:bidi="ta-IN"/>
+              </w:rPr>
+              <w:t>க்</w:t>
+            </w:r>
+            <w:r>
+              <w:rPr>
+                <w:rFonts w:ascii="Latha" w:hAnsi="Latha" w:cs="Latha"/>
+                <w:b/>
+                <w:bCs/>
+                <w:position w:val="-12"/>
+                <w:szCs w:val="28"/>
+                <w:highlight w:val="yellow"/>
+                <w:cs/>
+                <w:lang w:bidi="ta-IN"/>
+              </w:rPr>
+              <w:t>3</w:t>
+            </w:r>
+            <w:r>
+              <w:rPr>
+                <w:rFonts w:ascii="Latha" w:hAnsi="Latha" w:cs="Latha"/>
+                <w:szCs w:val="28"/>
+                <w:highlight w:val="yellow"/>
+                <w:cs/>
+                <w:lang w:bidi="ta-IN"/>
+              </w:rPr>
+              <w:t>னே</w:t>
+            </w:r>
+            <w:r>
+              <w:rPr>
+                <w:rFonts w:ascii="BRH Tamil Tab Extra" w:hAnsi="BRH Tamil Tab Extra" w:cs="Latha"/>
+                <w:b/>
+                <w:bCs/>
+                <w:szCs w:val="28"/>
+                <w:lang w:bidi="ta-IN"/>
+              </w:rPr>
+              <w:t>…</w:t>
+            </w:r>
+            <w:r>
+              <w:rPr>
+                <w:b/>
+                <w:bCs/>
+                <w:sz w:val="28"/>
+                <w:szCs w:val="32"/>
+              </w:rPr>
+              <w:t xml:space="preserve"> in</w:t>
+            </w:r>
             <w:r>
               <w:rPr>
                 <w:rFonts w:ascii="BRH Malayalam Extra" w:hAnsi="BRH Malayalam Extra" w:cs="BRH Malayalam Extra"/>
                 <w:color w:val="000000"/>
                 <w:sz w:val="36"/>
                 <w:szCs w:val="40"/>
+              </w:rPr>
+              <w:t xml:space="preserve"> </w:t>
+            </w:r>
+            <w:r>
+              <w:rPr>
+                <w:b/>
+                <w:bCs/>
+                <w:sz w:val="28"/>
+                <w:szCs w:val="32"/>
+              </w:rPr>
+              <w:t>3</w:t>
+            </w:r>
+            <w:r>
+              <w:rPr>
+                <w:b/>
+                <w:bCs/>
+                <w:sz w:val="28"/>
+                <w:szCs w:val="32"/>
+              </w:rPr>
+              <w:t>5</w:t>
+            </w:r>
+            <w:r>
+              <w:rPr>
+                <w:b/>
+                <w:bCs/>
+                <w:sz w:val="28"/>
+                <w:szCs w:val="32"/>
+              </w:rPr>
+              <w:t>) 1.2.3.1(2</w:t>
+            </w:r>
+            <w:r>
+              <w:rPr>
+                <w:b/>
+                <w:bCs/>
+                <w:sz w:val="28"/>
+                <w:szCs w:val="32"/>
+              </w:rPr>
+              <w:t>7</w:t>
+            </w:r>
+            <w:r>
+              <w:rPr>
+                <w:b/>
+                <w:bCs/>
+                <w:sz w:val="28"/>
+                <w:szCs w:val="32"/>
+              </w:rPr>
+              <w:t>)</w:t>
+            </w:r>
+          </w:p>
+          <w:p>
+            <w:pPr>
+              <w:spacing w:before="0" w:line="240" w:lineRule="auto"/>
+              <w:rPr>
+                <w:rFonts w:ascii="BRH Malayalam Extra" w:hAnsi="BRH Malayalam Extra" w:cs="BRH Malayalam Extra"/>
+                <w:sz w:val="28"/>
+                <w:szCs w:val="36"/>
+              </w:rPr>
+            </w:pPr>
+            <w:r>
+              <w:rPr>
+                <w:rFonts w:ascii="Latha" w:hAnsi="Latha" w:cs="Latha"/>
+                <w:szCs w:val="28"/>
+                <w:cs/>
+                <w:lang w:bidi="ta-IN"/>
+              </w:rPr>
+              <w:t>மக்</w:t>
+            </w:r>
+            <w:r>
+              <w:rPr>
+                <w:rFonts w:ascii="Latha" w:hAnsi="Latha" w:cs="Latha"/>
+                <w:b/>
+                <w:bCs/>
+                <w:position w:val="-12"/>
+                <w:szCs w:val="28"/>
+                <w:cs/>
+                <w:lang w:bidi="ta-IN"/>
+              </w:rPr>
+              <w:t>3</w:t>
+            </w:r>
+            <w:r>
+              <w:rPr>
+                <w:rFonts w:ascii="Latha" w:hAnsi="Latha" w:cs="Latha"/>
+                <w:szCs w:val="28"/>
                 <w:highlight w:val="yellow"/>
-              </w:rPr>
-              <w:t>–</w:t>
-            </w:r>
-            <w:r>
-              <w:rPr>
-                <w:rFonts w:ascii="BRH Devanagari Extra" w:hAnsi="BRH Devanagari Extra" w:cs="BRH Devanagari Extra"/>
-                <w:color w:val="000000"/>
-                <w:sz w:val="40"/>
-                <w:szCs w:val="40"/>
-              </w:rPr>
-              <w:t>å</w:t>
-            </w:r>
-            <w:r>
-              <w:rPr>
-                <w:b/>
-                <w:bCs/>
-                <w:sz w:val="28"/>
-                <w:szCs w:val="32"/>
-              </w:rPr>
-              <w:t xml:space="preserve"> in</w:t>
+                <w:cs/>
+                <w:lang w:bidi="ta-IN"/>
+              </w:rPr>
+              <w:t xml:space="preserve">னே </w:t>
+            </w:r>
+            <w:r>
+              <w:rPr>
+                <w:rFonts w:ascii="BRH Devanagari Extra" w:hAnsi="BRH Devanagari Extra" w:cs="Latha"/>
+                <w:b/>
+                <w:bCs/>
+                <w:sz w:val="32"/>
+                <w:szCs w:val="32"/>
+                <w:highlight w:val="yellow"/>
+                <w:lang w:bidi="ta-IN"/>
+              </w:rPr>
+              <w:t>Å</w:t>
+            </w:r>
+            <w:r>
+              <w:rPr>
+                <w:rFonts w:ascii="Latha" w:hAnsi="Latha" w:cs="Latha"/>
+                <w:szCs w:val="28"/>
+                <w:highlight w:val="yellow"/>
+                <w:cs/>
+                <w:lang w:bidi="ta-IN"/>
+              </w:rPr>
+              <w:t>க்</w:t>
+            </w:r>
+            <w:r>
+              <w:rPr>
+                <w:rFonts w:ascii="Latha" w:hAnsi="Latha" w:cs="Latha"/>
+                <w:b/>
+                <w:bCs/>
+                <w:position w:val="-12"/>
+                <w:szCs w:val="28"/>
+                <w:cs/>
+                <w:lang w:bidi="ta-IN"/>
+              </w:rPr>
+              <w:t>3</w:t>
+            </w:r>
+            <w:r>
+              <w:rPr>
+                <w:rFonts w:ascii="Latha" w:hAnsi="Latha" w:cs="Latha"/>
+                <w:szCs w:val="28"/>
+                <w:cs/>
+                <w:lang w:bidi="ta-IN"/>
+              </w:rPr>
+              <w:t>னே</w:t>
             </w:r>
             <w:r>
               <w:rPr>
@@ -502,104 +825,14 @@
                 <w:sz w:val="36"/>
                 <w:szCs w:val="40"/>
               </w:rPr>
-              <w:t xml:space="preserve"> </w:t>
-            </w:r>
-            <w:r>
-              <w:rPr>
-                <w:b/>
-                <w:bCs/>
-                <w:sz w:val="28"/>
-                <w:szCs w:val="32"/>
-              </w:rPr>
-              <w:t>34) 1.2.3.1(26)</w:t>
-            </w:r>
-          </w:p>
-          <w:p>
-            <w:pPr>
-              <w:spacing w:before="0" w:line="240" w:lineRule="auto"/>
-              <w:rPr>
-                <w:b/>
-                <w:bCs/>
-                <w:sz w:val="28"/>
-                <w:szCs w:val="32"/>
-              </w:rPr>
-            </w:pPr>
-            <w:proofErr w:type="spellStart"/>
-            <w:r>
-              <w:rPr>
-                <w:rFonts w:ascii="BRH Devanagari Extra" w:hAnsi="BRH Devanagari Extra" w:cs="BRH Devanagari Extra"/>
-                <w:color w:val="000000"/>
-                <w:sz w:val="40"/>
-                <w:szCs w:val="40"/>
-                <w:highlight w:val="yellow"/>
-              </w:rPr>
-              <w:t>ÅalÉå</w:t>
-            </w:r>
-            <w:proofErr w:type="spellEnd"/>
-            <w:r>
-              <w:rPr>
-                <w:rFonts w:ascii="BRH Devanagari Extra" w:hAnsi="BRH Devanagari Extra" w:cs="BRH Devanagari Extra"/>
-                <w:color w:val="000000"/>
-                <w:sz w:val="40"/>
-                <w:szCs w:val="40"/>
-              </w:rPr>
-              <w:t xml:space="preserve"> </w:t>
-            </w:r>
-            <w:proofErr w:type="spellStart"/>
-            <w:r>
-              <w:rPr>
-                <w:rFonts w:ascii="BRH Devanagari Extra" w:hAnsi="BRH Devanagari Extra" w:cs="BRH Devanagari Extra"/>
-                <w:color w:val="000000"/>
-                <w:sz w:val="40"/>
-                <w:szCs w:val="40"/>
-                <w:highlight w:val="yellow"/>
-              </w:rPr>
-              <w:t>Å</w:t>
-            </w:r>
-            <w:r>
-              <w:rPr>
-                <w:rFonts w:ascii="BRH Devanagari Extra" w:hAnsi="BRH Devanagari Extra" w:cs="BRH Devanagari Extra"/>
-                <w:color w:val="000000"/>
-                <w:sz w:val="40"/>
-                <w:szCs w:val="40"/>
-              </w:rPr>
-              <w:t>alÉ</w:t>
-            </w:r>
-            <w:proofErr w:type="spellEnd"/>
+              <w:t>–</w:t>
+            </w:r>
             <w:r>
               <w:rPr>
                 <w:rFonts w:ascii="BRH Malayalam Extra" w:hAnsi="BRH Malayalam Extra" w:cs="BRH Malayalam Extra"/>
                 <w:color w:val="000000"/>
                 <w:sz w:val="36"/>
                 <w:szCs w:val="40"/>
-                <w:highlight w:val="yellow"/>
-              </w:rPr>
-              <w:t>–</w:t>
-            </w:r>
-            <w:r>
-              <w:rPr>
-                <w:rFonts w:ascii="BRH Devanagari Extra" w:hAnsi="BRH Devanagari Extra" w:cs="BRH Devanagari Extra"/>
-                <w:color w:val="000000"/>
-                <w:sz w:val="40"/>
-                <w:szCs w:val="40"/>
-              </w:rPr>
-              <w:t>å</w:t>
-            </w:r>
-            <w:r>
-              <w:rPr>
-                <w:b/>
-                <w:bCs/>
-                <w:sz w:val="28"/>
-                <w:szCs w:val="32"/>
-              </w:rPr>
-              <w:t xml:space="preserve"> in</w:t>
-            </w:r>
-            <w:r>
-              <w:rPr>
-                <w:rFonts w:ascii="BRH Malayalam Extra" w:hAnsi="BRH Malayalam Extra" w:cs="BRH Malayalam Extra"/>
-                <w:color w:val="000000"/>
-                <w:sz w:val="36"/>
-                <w:szCs w:val="40"/>
               </w:rPr>
               <w:t xml:space="preserve"> </w:t>
             </w:r>
@@ -610,140 +843,7 @@
                 <w:sz w:val="28"/>
                 <w:szCs w:val="32"/>
               </w:rPr>
-              <w:t>3</w:t>
-            </w:r>
-            <w:r>
-              <w:rPr>
-                <w:b/>
-                <w:bCs/>
-                <w:sz w:val="28"/>
-                <w:szCs w:val="32"/>
-              </w:rPr>
-              <w:t>5</w:t>
-            </w:r>
-            <w:r>
-              <w:rPr>
-                <w:b/>
-                <w:bCs/>
-                <w:sz w:val="28"/>
-                <w:szCs w:val="32"/>
-              </w:rPr>
-              <w:t>) 1.2.3.1(2</w:t>
-            </w:r>
-            <w:r>
-              <w:rPr>
-                <w:b/>
-                <w:bCs/>
-                <w:sz w:val="28"/>
-                <w:szCs w:val="32"/>
-              </w:rPr>
-              <w:t>7</w:t>
-            </w:r>
-            <w:r>
-              <w:rPr>
-                <w:b/>
-                <w:bCs/>
-                <w:sz w:val="28"/>
-                <w:szCs w:val="32"/>
-              </w:rPr>
-              <w:t>)</w:t>
-            </w:r>
-          </w:p>
-          <w:p>
-            <w:pPr>
-              <w:spacing w:before="0" w:line="240" w:lineRule="auto"/>
-              <w:rPr>
-                <w:rFonts w:ascii="BRH Malayalam Extra" w:hAnsi="BRH Malayalam Extra" w:cs="BRH Malayalam Extra"/>
-                <w:sz w:val="28"/>
-                <w:szCs w:val="36"/>
-              </w:rPr>
-            </w:pPr>
-            <w:proofErr w:type="spellStart"/>
-            <w:r>
-              <w:rPr>
-                <w:rFonts w:ascii="BRH Devanagari Extra" w:hAnsi="BRH Devanagari Extra" w:cs="BRH Devanagari Extra"/>
-                <w:color w:val="000000"/>
-                <w:sz w:val="40"/>
-                <w:szCs w:val="40"/>
-              </w:rPr>
-              <w:t>qÉ</w:t>
-            </w:r>
-            <w:r>
-              <w:rPr>
-                <w:rFonts w:ascii="BRH Devanagari Extra" w:hAnsi="BRH Devanagari Extra" w:cs="BRH Devanagari Extra"/>
-                <w:color w:val="000000"/>
-                <w:sz w:val="40"/>
-                <w:szCs w:val="40"/>
-                <w:highlight w:val="yellow"/>
-              </w:rPr>
-              <w:t>alÉ</w:t>
-            </w:r>
-            <w:r>
-              <w:rPr>
-                <w:rFonts w:ascii="BRH Devanagari Extra" w:hAnsi="BRH Devanagari Extra" w:cs="BRH Devanagari Extra"/>
-                <w:color w:val="000000"/>
-                <w:sz w:val="40"/>
-                <w:szCs w:val="40"/>
-              </w:rPr>
-              <w:t>å</w:t>
-            </w:r>
-            <w:proofErr w:type="spellEnd"/>
-            <w:r>
-              <w:rPr>
-                <w:rFonts w:ascii="BRH Devanagari Extra" w:hAnsi="BRH Devanagari Extra" w:cs="BRH Devanagari Extra"/>
-                <w:color w:val="000000"/>
-                <w:sz w:val="40"/>
-                <w:szCs w:val="40"/>
-              </w:rPr>
-              <w:t xml:space="preserve"> </w:t>
-            </w:r>
-            <w:proofErr w:type="spellStart"/>
-            <w:r>
-              <w:rPr>
-                <w:rFonts w:ascii="BRH Devanagari Extra" w:hAnsi="BRH Devanagari Extra" w:cs="BRH Devanagari Extra"/>
-                <w:color w:val="000000"/>
-                <w:sz w:val="40"/>
-                <w:szCs w:val="40"/>
-                <w:highlight w:val="yellow"/>
-              </w:rPr>
-              <w:t>Å</w:t>
-            </w:r>
-            <w:r>
-              <w:rPr>
-                <w:rFonts w:ascii="BRH Devanagari Extra" w:hAnsi="BRH Devanagari Extra" w:cs="BRH Devanagari Extra"/>
-                <w:color w:val="000000"/>
-                <w:sz w:val="40"/>
-                <w:szCs w:val="40"/>
-              </w:rPr>
-              <w:t>alÉ</w:t>
-            </w:r>
-            <w:proofErr w:type="spellEnd"/>
-            <w:r>
-              <w:rPr>
-                <w:rFonts w:ascii="BRH Malayalam Extra" w:hAnsi="BRH Malayalam Extra" w:cs="BRH Malayalam Extra"/>
-                <w:color w:val="000000"/>
-                <w:sz w:val="36"/>
-                <w:szCs w:val="40"/>
-              </w:rPr>
-              <w:t>–</w:t>
-            </w:r>
-            <w:r>
-              <w:rPr>
-                <w:rFonts w:ascii="BRH Devanagari Extra" w:hAnsi="BRH Devanagari Extra" w:cs="BRH Devanagari Extra"/>
-                <w:color w:val="000000"/>
-                <w:sz w:val="40"/>
-                <w:szCs w:val="40"/>
-              </w:rPr>
-              <w:t>å</w:t>
-            </w:r>
-            <w:r>
-              <w:rPr>
-                <w:b/>
-                <w:bCs/>
-                <w:sz w:val="28"/>
-                <w:szCs w:val="32"/>
-              </w:rPr>
-              <w:t xml:space="preserve"> in</w:t>
+              <w:t>in</w:t>
             </w:r>
             <w:r>
               <w:rPr>
@@ -816,16 +916,289 @@
                 <w:szCs w:val="32"/>
               </w:rPr>
             </w:pPr>
-            <w:proofErr w:type="spellStart"/>
+            <w:r>
+              <w:rPr>
+                <w:rFonts w:ascii="BRH Devanagari Extra" w:hAnsi="BRH Devanagari Extra" w:cs="Latha"/>
+                <w:b/>
+                <w:bCs/>
+                <w:sz w:val="32"/>
+                <w:szCs w:val="32"/>
+                <w:lang w:bidi="ta-IN"/>
+              </w:rPr>
+              <w:t>Å</w:t>
+            </w:r>
+            <w:r>
+              <w:rPr>
+                <w:rFonts w:ascii="Latha" w:hAnsi="Latha" w:cs="Latha"/>
+                <w:szCs w:val="28"/>
+                <w:cs/>
+                <w:lang w:bidi="ta-IN"/>
+              </w:rPr>
+              <w:t>க்</w:t>
+            </w:r>
+            <w:r>
+              <w:rPr>
+                <w:rFonts w:ascii="Latha" w:hAnsi="Latha" w:cs="Latha"/>
+                <w:b/>
+                <w:bCs/>
+                <w:position w:val="-12"/>
+                <w:szCs w:val="28"/>
+                <w:cs/>
+                <w:lang w:bidi="ta-IN"/>
+              </w:rPr>
+              <w:t>3</w:t>
+            </w:r>
+            <w:r>
+              <w:rPr>
+                <w:rFonts w:ascii="Latha" w:hAnsi="Latha" w:cs="Latha"/>
+                <w:szCs w:val="28"/>
+                <w:highlight w:val="green"/>
+                <w:cs/>
+                <w:lang w:bidi="ta-IN"/>
+              </w:rPr>
+              <w:t>னே</w:t>
+            </w:r>
+            <w:r>
+              <w:rPr>
+                <w:rFonts w:ascii="BRH Tamil Tab Extra" w:hAnsi="BRH Tamil Tab Extra" w:cs="Latha"/>
+                <w:b/>
+                <w:bCs/>
+                <w:szCs w:val="28"/>
+                <w:highlight w:val="green"/>
+                <w:lang w:bidi="ta-IN"/>
+              </w:rPr>
+              <w:t>…</w:t>
+            </w:r>
+            <w:r>
+              <w:rPr>
+                <w:rFonts w:ascii="Latha" w:hAnsi="Latha" w:cs="Latha"/>
+                <w:szCs w:val="28"/>
+                <w:highlight w:val="green"/>
+                <w:cs/>
+                <w:lang w:bidi="ta-IN"/>
+              </w:rPr>
+              <w:t xml:space="preserve"> </w:t>
+            </w:r>
+            <w:r>
+              <w:rPr>
+                <w:rFonts w:ascii="Latha" w:hAnsi="Latha" w:cs="Latha"/>
+                <w:szCs w:val="28"/>
+                <w:highlight w:val="green"/>
+                <w:cs/>
+                <w:lang w:bidi="ta-IN"/>
+              </w:rPr>
+              <w:t>அக்</w:t>
+            </w:r>
+            <w:r>
+              <w:rPr>
+                <w:rFonts w:ascii="Latha" w:hAnsi="Latha" w:cs="Latha"/>
+                <w:b/>
+                <w:bCs/>
+                <w:position w:val="-12"/>
+                <w:szCs w:val="28"/>
+                <w:highlight w:val="green"/>
+                <w:cs/>
+                <w:lang w:bidi="ta-IN"/>
+              </w:rPr>
+              <w:t>3</w:t>
+            </w:r>
+            <w:r>
+              <w:rPr>
+                <w:rFonts w:ascii="Latha" w:hAnsi="Latha" w:cs="Latha"/>
+                <w:szCs w:val="28"/>
+                <w:highlight w:val="green"/>
+                <w:cs/>
+                <w:lang w:bidi="ta-IN"/>
+              </w:rPr>
+              <w:t>னே</w:t>
+            </w:r>
+            <w:r>
+              <w:rPr>
+                <w:rFonts w:ascii="BRH Malayalam Extra" w:hAnsi="BRH Malayalam Extra" w:cs="BRH Malayalam Extra"/>
+                <w:color w:val="000000"/>
+                <w:sz w:val="36"/>
+                <w:szCs w:val="40"/>
+              </w:rPr>
+              <w:t>–</w:t>
+            </w:r>
+            <w:r>
+              <w:rPr>
+                <w:b/>
+                <w:bCs/>
+                <w:sz w:val="28"/>
+                <w:szCs w:val="32"/>
+              </w:rPr>
+              <w:t xml:space="preserve"> </w:t>
+            </w:r>
+            <w:r>
+              <w:rPr>
+                <w:b/>
+                <w:bCs/>
+                <w:sz w:val="28"/>
+                <w:szCs w:val="32"/>
+              </w:rPr>
+              <w:t>in</w:t>
+            </w:r>
+            <w:r>
+              <w:rPr>
+                <w:rFonts w:ascii="BRH Malayalam Extra" w:hAnsi="BRH Malayalam Extra" w:cs="BRH Malayalam Extra"/>
+                <w:color w:val="000000"/>
+                <w:sz w:val="36"/>
+                <w:szCs w:val="40"/>
+              </w:rPr>
+              <w:t xml:space="preserve"> </w:t>
+            </w:r>
+            <w:r>
+              <w:rPr>
+                <w:b/>
+                <w:bCs/>
+                <w:sz w:val="28"/>
+                <w:szCs w:val="32"/>
+              </w:rPr>
+              <w:t>34) 1.2.3.1(26)</w:t>
+            </w:r>
+            <w:r>
+              <w:rPr>
+                <w:b/>
+                <w:bCs/>
+                <w:sz w:val="28"/>
+                <w:szCs w:val="32"/>
+              </w:rPr>
+              <w:t xml:space="preserve"> </w:t>
+            </w:r>
+          </w:p>
+          <w:p>
+            <w:pPr>
+              <w:spacing w:before="0" w:line="240" w:lineRule="auto"/>
+              <w:rPr>
+                <w:b/>
+                <w:bCs/>
+                <w:sz w:val="28"/>
+                <w:szCs w:val="32"/>
+              </w:rPr>
+            </w:pPr>
+            <w:r>
+              <w:rPr>
+                <w:rFonts w:ascii="BRH Devanagari Extra" w:hAnsi="BRH Devanagari Extra" w:cs="Latha"/>
+                <w:b/>
+                <w:bCs/>
+                <w:sz w:val="32"/>
+                <w:szCs w:val="32"/>
+                <w:lang w:bidi="ta-IN"/>
+              </w:rPr>
+              <w:t>Å</w:t>
+            </w:r>
+            <w:r>
+              <w:rPr>
+                <w:rFonts w:ascii="Latha" w:hAnsi="Latha" w:cs="Latha"/>
+                <w:szCs w:val="28"/>
+                <w:cs/>
+                <w:lang w:bidi="ta-IN"/>
+              </w:rPr>
+              <w:t>க்</w:t>
+            </w:r>
+            <w:r>
+              <w:rPr>
+                <w:rFonts w:ascii="Latha" w:hAnsi="Latha" w:cs="Latha"/>
+                <w:b/>
+                <w:bCs/>
+                <w:position w:val="-12"/>
+                <w:szCs w:val="28"/>
+                <w:cs/>
+                <w:lang w:bidi="ta-IN"/>
+              </w:rPr>
+              <w:t>3</w:t>
+            </w:r>
+            <w:r>
+              <w:rPr>
+                <w:rFonts w:ascii="Latha" w:hAnsi="Latha" w:cs="Latha"/>
+                <w:szCs w:val="28"/>
+                <w:highlight w:val="green"/>
+                <w:cs/>
+                <w:lang w:bidi="ta-IN"/>
+              </w:rPr>
+              <w:t>னே</w:t>
+            </w:r>
+            <w:r>
+              <w:rPr>
+                <w:rFonts w:ascii="BRH Tamil Tab Extra" w:hAnsi="BRH Tamil Tab Extra" w:cs="Latha"/>
+                <w:b/>
+                <w:bCs/>
+                <w:szCs w:val="28"/>
+                <w:highlight w:val="green"/>
+                <w:lang w:bidi="ta-IN"/>
+              </w:rPr>
+              <w:t>…</w:t>
+            </w:r>
+            <w:r>
+              <w:rPr>
+                <w:rFonts w:ascii="Latha" w:hAnsi="Latha" w:cs="Latha"/>
+                <w:szCs w:val="28"/>
+                <w:highlight w:val="green"/>
+                <w:cs/>
+                <w:lang w:bidi="ta-IN"/>
+              </w:rPr>
+              <w:t xml:space="preserve"> </w:t>
+            </w:r>
+            <w:r>
+              <w:rPr>
+                <w:rFonts w:ascii="Latha" w:hAnsi="Latha" w:cs="Latha"/>
+                <w:szCs w:val="28"/>
+                <w:highlight w:val="green"/>
+                <w:cs/>
+                <w:lang w:bidi="ta-IN"/>
+              </w:rPr>
+              <w:t>அக்</w:t>
+            </w:r>
+            <w:r>
+              <w:rPr>
+                <w:rFonts w:ascii="Latha" w:hAnsi="Latha" w:cs="Latha"/>
+                <w:b/>
+                <w:bCs/>
+                <w:position w:val="-12"/>
+                <w:szCs w:val="28"/>
+                <w:highlight w:val="green"/>
+                <w:cs/>
+                <w:lang w:bidi="ta-IN"/>
+              </w:rPr>
+              <w:t>3</w:t>
+            </w:r>
+            <w:r>
+              <w:rPr>
+                <w:rFonts w:ascii="Latha" w:hAnsi="Latha" w:cs="Latha"/>
+                <w:szCs w:val="28"/>
+                <w:highlight w:val="green"/>
+                <w:cs/>
+                <w:lang w:bidi="ta-IN"/>
+              </w:rPr>
+              <w:t>னே</w:t>
+            </w:r>
+            <w:r>
+              <w:rPr>
+                <w:rFonts w:ascii="BRH Malayalam Extra" w:hAnsi="BRH Malayalam Extra" w:cs="BRH Malayalam Extra"/>
+                <w:color w:val="000000"/>
+                <w:sz w:val="36"/>
+                <w:szCs w:val="40"/>
+              </w:rPr>
+              <w:t>–</w:t>
+            </w:r>
             <w:r>
               <w:rPr>
                 <w:rFonts w:ascii="BRH Devanagari Extra" w:hAnsi="BRH Devanagari Extra" w:cs="BRH Devanagari Extra"/>
                 <w:color w:val="000000"/>
                 <w:sz w:val="40"/>
                 <w:szCs w:val="40"/>
-                <w:highlight w:val="green"/>
-              </w:rPr>
-              <w:t>Å</w:t>
+              </w:rPr>
+              <w:t xml:space="preserve"> </w:t>
+            </w:r>
+            <w:r>
+              <w:rPr>
+                <w:b/>
+                <w:bCs/>
+                <w:sz w:val="28"/>
+                <w:szCs w:val="32"/>
+              </w:rPr>
+              <w:t>in</w:t>
             </w:r>
             <w:r>
               <w:rPr>
@@ -833,18 +1206,153 @@
                 <w:color w:val="000000"/>
                 <w:sz w:val="40"/>
                 <w:szCs w:val="40"/>
+              </w:rPr>
+              <w:t xml:space="preserve"> </w:t>
+            </w:r>
+            <w:r>
+              <w:rPr>
+                <w:b/>
+                <w:bCs/>
+                <w:sz w:val="28"/>
+                <w:szCs w:val="32"/>
+              </w:rPr>
+              <w:t>3</w:t>
+            </w:r>
+            <w:r>
+              <w:rPr>
+                <w:b/>
+                <w:bCs/>
+                <w:sz w:val="28"/>
+                <w:szCs w:val="32"/>
+              </w:rPr>
+              <w:t>5</w:t>
+            </w:r>
+            <w:r>
+              <w:rPr>
+                <w:b/>
+                <w:bCs/>
+                <w:sz w:val="28"/>
+                <w:szCs w:val="32"/>
+              </w:rPr>
+              <w:t>) 1.2.3.1(2</w:t>
+            </w:r>
+            <w:r>
+              <w:rPr>
+                <w:b/>
+                <w:bCs/>
+                <w:sz w:val="28"/>
+                <w:szCs w:val="32"/>
+              </w:rPr>
+              <w:t>7</w:t>
+            </w:r>
+            <w:r>
+              <w:rPr>
+                <w:b/>
+                <w:bCs/>
+                <w:sz w:val="28"/>
+                <w:szCs w:val="32"/>
+              </w:rPr>
+              <w:t>)</w:t>
+            </w:r>
+          </w:p>
+          <w:p>
+            <w:pPr>
+              <w:spacing w:before="0" w:line="240" w:lineRule="auto"/>
+              <w:rPr>
+                <w:b/>
+                <w:bCs/>
+                <w:sz w:val="28"/>
+                <w:szCs w:val="32"/>
+              </w:rPr>
+            </w:pPr>
+            <w:r>
+              <w:rPr>
+                <w:rFonts w:ascii="Latha" w:hAnsi="Latha" w:cs="Latha"/>
+                <w:szCs w:val="28"/>
+                <w:cs/>
+                <w:lang w:bidi="ta-IN"/>
+              </w:rPr>
+              <w:t>மக்</w:t>
+            </w:r>
+            <w:r>
+              <w:rPr>
+                <w:rFonts w:ascii="Latha" w:hAnsi="Latha" w:cs="Latha"/>
+                <w:b/>
+                <w:bCs/>
+                <w:position w:val="-12"/>
+                <w:szCs w:val="28"/>
+                <w:cs/>
+                <w:lang w:bidi="ta-IN"/>
+              </w:rPr>
+              <w:t>3</w:t>
+            </w:r>
+            <w:r>
+              <w:rPr>
+                <w:rFonts w:ascii="Latha" w:hAnsi="Latha" w:cs="Latha"/>
+                <w:szCs w:val="28"/>
                 <w:highlight w:val="green"/>
-              </w:rPr>
-              <w:t>alÉ</w:t>
-            </w:r>
-            <w:proofErr w:type="spellEnd"/>
+                <w:cs/>
+                <w:lang w:bidi="ta-IN"/>
+              </w:rPr>
+              <w:t>னே</w:t>
+            </w:r>
+            <w:r>
+              <w:rPr>
+                <w:rFonts w:ascii="BRH Tamil Tab Extra" w:hAnsi="BRH Tamil Tab Extra" w:cs="Latha"/>
+                <w:b/>
+                <w:bCs/>
+                <w:szCs w:val="28"/>
+                <w:highlight w:val="green"/>
+                <w:lang w:bidi="ta-IN"/>
+              </w:rPr>
+              <w:t>…</w:t>
+            </w:r>
+            <w:r>
+              <w:rPr>
+                <w:rFonts w:ascii="Latha" w:hAnsi="Latha" w:cs="Latha"/>
+                <w:szCs w:val="28"/>
+                <w:highlight w:val="green"/>
+                <w:cs/>
+                <w:lang w:bidi="ta-IN"/>
+              </w:rPr>
+              <w:t xml:space="preserve"> அ</w:t>
+            </w:r>
+            <w:r>
+              <w:rPr>
+                <w:rFonts w:ascii="Latha" w:hAnsi="Latha" w:cs="Latha"/>
+                <w:szCs w:val="28"/>
+                <w:cs/>
+                <w:lang w:bidi="ta-IN"/>
+              </w:rPr>
+              <w:t>க்</w:t>
+            </w:r>
+            <w:r>
+              <w:rPr>
+                <w:rFonts w:ascii="Latha" w:hAnsi="Latha" w:cs="Latha"/>
+                <w:b/>
+                <w:bCs/>
+                <w:position w:val="-12"/>
+                <w:szCs w:val="28"/>
+                <w:cs/>
+                <w:lang w:bidi="ta-IN"/>
+              </w:rPr>
+              <w:t>3</w:t>
+            </w:r>
+            <w:r>
+              <w:rPr>
+                <w:rFonts w:ascii="Latha" w:hAnsi="Latha" w:cs="Latha"/>
+                <w:szCs w:val="28"/>
+                <w:cs/>
+                <w:lang w:bidi="ta-IN"/>
+              </w:rPr>
+              <w:t>னே</w:t>
+            </w:r>
             <w:r>
               <w:rPr>
                 <w:rFonts w:ascii="BRH Malayalam Extra" w:hAnsi="BRH Malayalam Extra" w:cs="BRH Malayalam Extra"/>
                 <w:color w:val="000000"/>
                 <w:sz w:val="36"/>
                 <w:szCs w:val="40"/>
-                <w:highlight w:val="green"/>
               </w:rPr>
               <w:t>–</w:t>
             </w:r>
@@ -854,48 +1362,17 @@
                 <w:color w:val="000000"/>
                 <w:sz w:val="40"/>
                 <w:szCs w:val="40"/>
-                <w:highlight w:val="green"/>
-              </w:rPr>
-              <w:t>å</w:t>
-            </w:r>
-            <w:r>
-              <w:rPr>
-                <w:rFonts w:ascii="BRH Devanagari Extra" w:hAnsi="BRH Devanagari Extra" w:cs="BRH Devanagari Extra"/>
-                <w:color w:val="000000"/>
-                <w:sz w:val="40"/>
-                <w:szCs w:val="40"/>
               </w:rPr>
               <w:t xml:space="preserve"> </w:t>
             </w:r>
-            <w:proofErr w:type="spellStart"/>
-            <w:r>
-              <w:rPr>
-                <w:rFonts w:ascii="BRH Devanagari Extra" w:hAnsi="BRH Devanagari Extra" w:cs="BRH Devanagari Extra"/>
-                <w:color w:val="000000"/>
-                <w:sz w:val="40"/>
-                <w:szCs w:val="40"/>
-                <w:highlight w:val="green"/>
-              </w:rPr>
-              <w:t>A</w:t>
-            </w:r>
-            <w:r>
-              <w:rPr>
-                <w:rFonts w:ascii="BRH Devanagari Extra" w:hAnsi="BRH Devanagari Extra" w:cs="BRH Devanagari Extra"/>
-                <w:color w:val="000000"/>
-                <w:sz w:val="40"/>
-                <w:szCs w:val="40"/>
-              </w:rPr>
-              <w:t>alÉå</w:t>
-            </w:r>
-            <w:proofErr w:type="spellEnd"/>
-            <w:r>
-              <w:rPr>
-                <w:rFonts w:ascii="BRH Malayalam Extra" w:hAnsi="BRH Malayalam Extra" w:cs="BRH Malayalam Extra"/>
-                <w:color w:val="000000"/>
-                <w:sz w:val="36"/>
-                <w:szCs w:val="40"/>
-              </w:rPr>
-              <w:t>–</w:t>
+            <w:r>
+              <w:rPr>
+                <w:b/>
+                <w:bCs/>
+                <w:sz w:val="28"/>
+                <w:szCs w:val="32"/>
+              </w:rPr>
+              <w:t>in</w:t>
             </w:r>
             <w:r>
               <w:rPr>
@@ -913,151 +1390,6 @@
                 <w:sz w:val="28"/>
                 <w:szCs w:val="32"/>
               </w:rPr>
-              <w:t>in</w:t>
-            </w:r>
-            <w:r>
-              <w:rPr>
-                <w:rFonts w:ascii="BRH Malayalam Extra" w:hAnsi="BRH Malayalam Extra" w:cs="BRH Malayalam Extra"/>
-                <w:color w:val="000000"/>
-                <w:sz w:val="36"/>
-                <w:szCs w:val="40"/>
-              </w:rPr>
-              <w:t xml:space="preserve"> </w:t>
-            </w:r>
-            <w:r>
-              <w:rPr>
-                <w:b/>
-                <w:bCs/>
-                <w:sz w:val="28"/>
-                <w:szCs w:val="32"/>
-              </w:rPr>
-              <w:t>34) 1.2.3.1(26)</w:t>
-            </w:r>
-            <w:r>
-              <w:rPr>
-                <w:b/>
-                <w:bCs/>
-                <w:sz w:val="28"/>
-                <w:szCs w:val="32"/>
-              </w:rPr>
-              <w:t xml:space="preserve"> </w:t>
-            </w:r>
-          </w:p>
-          <w:p>
-            <w:pPr>
-              <w:spacing w:before="0" w:line="240" w:lineRule="auto"/>
-              <w:rPr>
-                <w:b/>
-                <w:bCs/>
-                <w:sz w:val="28"/>
-                <w:szCs w:val="32"/>
-              </w:rPr>
-            </w:pPr>
-            <w:proofErr w:type="spellStart"/>
-            <w:r>
-              <w:rPr>
-                <w:rFonts w:ascii="BRH Devanagari Extra" w:hAnsi="BRH Devanagari Extra" w:cs="BRH Devanagari Extra"/>
-                <w:color w:val="000000"/>
-                <w:sz w:val="40"/>
-                <w:szCs w:val="40"/>
-                <w:highlight w:val="green"/>
-              </w:rPr>
-              <w:t>ÅalÉ</w:t>
-            </w:r>
-            <w:proofErr w:type="spellEnd"/>
-            <w:r>
-              <w:rPr>
-                <w:rFonts w:ascii="BRH Malayalam Extra" w:hAnsi="BRH Malayalam Extra" w:cs="BRH Malayalam Extra"/>
-                <w:color w:val="000000"/>
-                <w:sz w:val="36"/>
-                <w:szCs w:val="40"/>
-                <w:highlight w:val="green"/>
-              </w:rPr>
-              <w:t>–</w:t>
-            </w:r>
-            <w:r>
-              <w:rPr>
-                <w:rFonts w:ascii="BRH Devanagari Extra" w:hAnsi="BRH Devanagari Extra" w:cs="BRH Devanagari Extra"/>
-                <w:color w:val="000000"/>
-                <w:sz w:val="40"/>
-                <w:szCs w:val="40"/>
-                <w:highlight w:val="green"/>
-              </w:rPr>
-              <w:t>å</w:t>
-            </w:r>
-            <w:r>
-              <w:rPr>
-                <w:rFonts w:ascii="BRH Devanagari Extra" w:hAnsi="BRH Devanagari Extra" w:cs="BRH Devanagari Extra"/>
-                <w:color w:val="000000"/>
-                <w:sz w:val="40"/>
-                <w:szCs w:val="40"/>
-              </w:rPr>
-              <w:t xml:space="preserve"> </w:t>
-            </w:r>
-            <w:proofErr w:type="spellStart"/>
-            <w:r>
-              <w:rPr>
-                <w:rFonts w:ascii="BRH Devanagari Extra" w:hAnsi="BRH Devanagari Extra" w:cs="BRH Devanagari Extra"/>
-                <w:color w:val="000000"/>
-                <w:sz w:val="40"/>
-                <w:szCs w:val="40"/>
-                <w:highlight w:val="green"/>
-              </w:rPr>
-              <w:t>A</w:t>
-            </w:r>
-            <w:r>
-              <w:rPr>
-                <w:rFonts w:ascii="BRH Devanagari Extra" w:hAnsi="BRH Devanagari Extra" w:cs="BRH Devanagari Extra"/>
-                <w:color w:val="000000"/>
-                <w:sz w:val="40"/>
-                <w:szCs w:val="40"/>
-              </w:rPr>
-              <w:t>alÉå</w:t>
-            </w:r>
-            <w:proofErr w:type="spellEnd"/>
-            <w:r>
-              <w:rPr>
-                <w:rFonts w:ascii="BRH Malayalam Extra" w:hAnsi="BRH Malayalam Extra" w:cs="BRH Malayalam Extra"/>
-                <w:color w:val="000000"/>
-                <w:sz w:val="36"/>
-                <w:szCs w:val="40"/>
-              </w:rPr>
-              <w:t>–</w:t>
-            </w:r>
-            <w:r>
-              <w:rPr>
-                <w:rFonts w:ascii="BRH Devanagari Extra" w:hAnsi="BRH Devanagari Extra" w:cs="BRH Devanagari Extra"/>
-                <w:color w:val="000000"/>
-                <w:sz w:val="40"/>
-                <w:szCs w:val="40"/>
-              </w:rPr>
-              <w:t xml:space="preserve"> </w:t>
-            </w:r>
-            <w:r>
-              <w:rPr>
-                <w:b/>
-                <w:bCs/>
-                <w:sz w:val="28"/>
-                <w:szCs w:val="32"/>
-              </w:rPr>
-              <w:t>in</w:t>
-            </w:r>
-            <w:r>
-              <w:rPr>
-                <w:rFonts w:ascii="BRH Devanagari Extra" w:hAnsi="BRH Devanagari Extra" w:cs="BRH Devanagari Extra"/>
-                <w:color w:val="000000"/>
-                <w:sz w:val="40"/>
-                <w:szCs w:val="40"/>
-              </w:rPr>
-              <w:t xml:space="preserve"> </w:t>
-            </w:r>
-            <w:r>
-              <w:rPr>
-                <w:b/>
-                <w:bCs/>
-                <w:sz w:val="28"/>
-                <w:szCs w:val="32"/>
-              </w:rPr>
               <w:t>3</w:t>
             </w:r>
             <w:r>
@@ -1085,182 +1417,8 @@
                 <w:sz w:val="28"/>
                 <w:szCs w:val="32"/>
               </w:rPr>
-              <w:t>7</w:t>
-            </w:r>
-            <w:r>
-              <w:rPr>
-                <w:b/>
-                <w:bCs/>
-                <w:sz w:val="28"/>
-                <w:szCs w:val="32"/>
-              </w:rPr>
-              <w:t>)</w:t>
-            </w:r>
-          </w:p>
-          <w:p>
-            <w:pPr>
-              <w:spacing w:before="0" w:line="240" w:lineRule="auto"/>
-              <w:rPr>
-                <w:b/>
-                <w:bCs/>
-                <w:sz w:val="28"/>
-                <w:szCs w:val="32"/>
-              </w:rPr>
-            </w:pPr>
-            <w:proofErr w:type="spellStart"/>
-            <w:r>
-              <w:rPr>
-                <w:rFonts w:ascii="BRH Devanagari Extra" w:hAnsi="BRH Devanagari Extra" w:cs="BRH Devanagari Extra"/>
-                <w:color w:val="000000"/>
-                <w:sz w:val="40"/>
-                <w:szCs w:val="40"/>
-              </w:rPr>
-              <w:t>qÉ</w:t>
-            </w:r>
-            <w:r>
-              <w:rPr>
-                <w:rFonts w:ascii="BRH Devanagari Extra" w:hAnsi="BRH Devanagari Extra" w:cs="BRH Devanagari Extra"/>
-                <w:color w:val="000000"/>
-                <w:sz w:val="40"/>
-                <w:szCs w:val="40"/>
-                <w:highlight w:val="green"/>
-              </w:rPr>
-              <w:t>alÉ</w:t>
-            </w:r>
-            <w:proofErr w:type="spellEnd"/>
-            <w:r>
-              <w:rPr>
-                <w:rFonts w:ascii="BRH Malayalam Extra" w:hAnsi="BRH Malayalam Extra" w:cs="BRH Malayalam Extra"/>
-                <w:color w:val="000000"/>
-                <w:sz w:val="36"/>
-                <w:szCs w:val="40"/>
-                <w:highlight w:val="green"/>
-              </w:rPr>
-              <w:t>–</w:t>
-            </w:r>
-            <w:r>
-              <w:rPr>
-                <w:rFonts w:ascii="BRH Devanagari Extra" w:hAnsi="BRH Devanagari Extra" w:cs="BRH Devanagari Extra"/>
-                <w:color w:val="000000"/>
-                <w:sz w:val="40"/>
-                <w:szCs w:val="40"/>
-                <w:highlight w:val="green"/>
-              </w:rPr>
-              <w:t>å</w:t>
-            </w:r>
-            <w:r>
-              <w:rPr>
-                <w:rFonts w:ascii="BRH Devanagari Extra" w:hAnsi="BRH Devanagari Extra" w:cs="BRH Devanagari Extra"/>
-                <w:color w:val="000000"/>
-                <w:sz w:val="40"/>
-                <w:szCs w:val="40"/>
-              </w:rPr>
-              <w:t xml:space="preserve"> </w:t>
-            </w:r>
-            <w:proofErr w:type="spellStart"/>
-            <w:r>
-              <w:rPr>
-                <w:rFonts w:ascii="BRH Devanagari Extra" w:hAnsi="BRH Devanagari Extra" w:cs="BRH Devanagari Extra"/>
-                <w:color w:val="000000"/>
-                <w:sz w:val="40"/>
-                <w:szCs w:val="40"/>
-                <w:highlight w:val="green"/>
-              </w:rPr>
-              <w:t>A</w:t>
-            </w:r>
-            <w:r>
-              <w:rPr>
-                <w:rFonts w:ascii="BRH Devanagari Extra" w:hAnsi="BRH Devanagari Extra" w:cs="BRH Devanagari Extra"/>
-                <w:color w:val="000000"/>
-                <w:sz w:val="40"/>
-                <w:szCs w:val="40"/>
-              </w:rPr>
-              <w:t>alÉ</w:t>
-            </w:r>
-            <w:proofErr w:type="spellEnd"/>
-            <w:r>
-              <w:rPr>
-                <w:rFonts w:ascii="BRH Malayalam Extra" w:hAnsi="BRH Malayalam Extra" w:cs="BRH Malayalam Extra"/>
-                <w:color w:val="000000"/>
-                <w:sz w:val="36"/>
-                <w:szCs w:val="40"/>
-              </w:rPr>
-              <w:t>–</w:t>
-            </w:r>
-            <w:r>
-              <w:rPr>
-                <w:rFonts w:ascii="BRH Devanagari Extra" w:hAnsi="BRH Devanagari Extra" w:cs="BRH Devanagari Extra"/>
-                <w:color w:val="000000"/>
-                <w:sz w:val="40"/>
-                <w:szCs w:val="40"/>
-              </w:rPr>
-              <w:t>å</w:t>
-            </w:r>
-            <w:r>
-              <w:rPr>
-                <w:rFonts w:ascii="BRH Devanagari Extra" w:hAnsi="BRH Devanagari Extra" w:cs="BRH Devanagari Extra"/>
-                <w:color w:val="000000"/>
-                <w:sz w:val="40"/>
-                <w:szCs w:val="40"/>
-              </w:rPr>
-              <w:t xml:space="preserve"> </w:t>
-            </w:r>
-            <w:r>
-              <w:rPr>
-                <w:b/>
-                <w:bCs/>
-                <w:sz w:val="28"/>
-                <w:szCs w:val="32"/>
-              </w:rPr>
-              <w:t>in</w:t>
-            </w:r>
-            <w:r>
-              <w:rPr>
-                <w:b/>
-                <w:bCs/>
-                <w:sz w:val="28"/>
-                <w:szCs w:val="32"/>
-              </w:rPr>
-              <w:t xml:space="preserve"> </w:t>
-            </w:r>
-            <w:r>
-              <w:rPr>
-                <w:b/>
-                <w:bCs/>
-                <w:sz w:val="28"/>
-                <w:szCs w:val="32"/>
-              </w:rPr>
-              <w:t>3</w:t>
-            </w:r>
-            <w:r>
-              <w:rPr>
-                <w:b/>
-                <w:bCs/>
-                <w:sz w:val="28"/>
-                <w:szCs w:val="32"/>
-              </w:rPr>
-              <w:t>5</w:t>
-            </w:r>
-            <w:r>
-              <w:rPr>
-                <w:b/>
-                <w:bCs/>
-                <w:sz w:val="28"/>
-                <w:szCs w:val="32"/>
-              </w:rPr>
-              <w:t>) 1.2.3.1(2</w:t>
-            </w:r>
-            <w:r>
-              <w:rPr>
-                <w:b/>
-                <w:bCs/>
-                <w:sz w:val="28"/>
-                <w:szCs w:val="32"/>
-              </w:rPr>
               <w:t>8</w:t>
             </w:r>
-            <w:bookmarkStart w:id="0" w:name="_GoBack"/>
-            <w:bookmarkEnd w:id="0"/>
             <w:r>
               <w:rPr>
                 <w:b/>
@@ -1400,7 +1558,7 @@
 </file>
 
 <file path=word/endnotes.xml><?xml version="1.0" encoding="utf-8"?>
-<w:endnotes xmlns:wpc="http://schemas.microsoft.com/office/word/2010/wordprocessingCanvas" xmlns:cx="http://schemas.microsoft.com/office/drawing/2014/chartex" xmlns:cx1="http://schemas.microsoft.com/office/drawing/2015/9/8/chartex" xmlns:mc="http://schemas.openxmlformats.org/markup-compatibility/2006" xmlns:o="urn:schemas-microsoft-com:office:office" xmlns:r="http://schemas.openxmlformats.org/officeDocument/2006/relationships" xmlns:m="http://schemas.openxmlformats.org/officeDocument/2006/math" xmlns:v="urn:schemas-microsoft-com:vml" xmlns:wp14="http://schemas.microsoft.com/office/word/2010/wordprocessingDrawing" xmlns:wp="http://schemas.openxmlformats.org/drawingml/2006/wordprocessingDrawing" xmlns:w10="urn:schemas-microsoft-com:office:word" xmlns:w="http://schemas.openxmlformats.org/wordprocessingml/2006/main" xmlns:w14="http://schemas.microsoft.com/office/word/2010/wordml" xmlns:w15="http://schemas.microsoft.com/office/word/2012/wordml" xmlns:w16se="http://schemas.microsoft.com/office/word/2015/wordml/symex" xmlns:wpg="http://schemas.microsoft.com/office/word/2010/wordprocessingGroup" xmlns:wpi="http://schemas.microsoft.com/office/word/2010/wordprocessingInk" xmlns:wne="http://schemas.microsoft.com/office/word/2006/wordml" xmlns:wps="http://schemas.microsoft.com/office/word/2010/wordprocessingShape" mc:Ignorable="w14 w15 w16se wp14">
+<w:endnotes xmlns:wpc="http://schemas.microsoft.com/office/word/2010/wordprocessingCanvas" xmlns:cx="http://schemas.microsoft.com/office/drawing/2014/chartex" xmlns:cx1="http://schemas.microsoft.com/office/drawing/2015/9/8/chartex" xmlns:cx2="http://schemas.microsoft.com/office/drawing/2015/10/21/chartex" xmlns:cx3="http://schemas.microsoft.com/office/drawing/2016/5/9/chartex" xmlns:cx4="http://schemas.microsoft.com/office/drawing/2016/5/10/chartex" xmlns:cx5="http://schemas.microsoft.com/office/drawing/2016/5/11/chartex" xmlns:cx6="http://schemas.microsoft.com/office/drawing/2016/5/12/chartex" xmlns:cx7="http://schemas.microsoft.com/office/drawing/2016/5/13/chartex" xmlns:cx8="http://schemas.microsoft.com/office/drawing/2016/5/14/chartex" xmlns:mc="http://schemas.openxmlformats.org/markup-compatibility/2006" xmlns:aink="http://schemas.microsoft.com/office/drawing/2016/ink" xmlns:am3d="http://schemas.microsoft.com/office/drawing/2017/model3d" xmlns:o="urn:schemas-microsoft-com:office:office" xmlns:r="http://schemas.openxmlformats.org/officeDocument/2006/relationships" xmlns:m="http://schemas.openxmlformats.org/officeDocument/2006/math" xmlns:v="urn:schemas-microsoft-com:vml" xmlns:wp14="http://schemas.microsoft.com/office/word/2010/wordprocessingDrawing" xmlns:wp="http://schemas.openxmlformats.org/drawingml/2006/wordprocessingDrawing" xmlns:w10="urn:schemas-microsoft-com:office:word" xmlns:w="http://schemas.openxmlformats.org/wordprocessingml/2006/main" xmlns:w14="http://schemas.microsoft.com/office/word/2010/wordml" xmlns:w15="http://schemas.microsoft.com/office/word/2012/wordml" xmlns:w16cex="http://schemas.microsoft.com/office/word/2018/wordml/cex" xmlns:w16cid="http://schemas.microsoft.com/office/word/2016/wordml/cid" xmlns:w16="http://schemas.microsoft.com/office/word/2018/wordml" xmlns:w16sdtdh="http://schemas.microsoft.com/office/word/2020/wordml/sdtdatahash" xmlns:w16se="http://schemas.microsoft.com/office/word/2015/wordml/symex" xmlns:wpg="http://schemas.microsoft.com/office/word/2010/wordprocessingGroup" xmlns:wpi="http://schemas.microsoft.com/office/word/2010/wordprocessingInk" xmlns:wne="http://schemas.microsoft.com/office/word/2006/wordml" xmlns:wps="http://schemas.microsoft.com/office/word/2010/wordprocessingShape" mc:Ignorable="w14 w15 w16se w16cid w16 w16cex w16sdtdh wp14">
   <w:endnote w:type="separator" w:id="-1">
     <w:p>
       <w:pPr>
@@ -1425,7 +1583,7 @@
 </file>
 
 <file path=word/footer1.xml><?xml version="1.0" encoding="utf-8"?>
-<w:ftr xmlns:wpc="http://schemas.microsoft.com/office/word/2010/wordprocessingCanvas" xmlns:cx="http://schemas.microsoft.com/office/drawing/2014/chartex" xmlns:cx1="http://schemas.microsoft.com/office/drawing/2015/9/8/chartex" xmlns:mc="http://schemas.openxmlformats.org/markup-compatibility/2006" xmlns:o="urn:schemas-microsoft-com:office:office" xmlns:r="http://schemas.openxmlformats.org/officeDocument/2006/relationships" xmlns:m="http://schemas.openxmlformats.org/officeDocument/2006/math" xmlns:v="urn:schemas-microsoft-com:vml" xmlns:wp14="http://schemas.microsoft.com/office/word/2010/wordprocessingDrawing" xmlns:wp="http://schemas.openxmlformats.org/drawingml/2006/wordprocessingDrawing" xmlns:w10="urn:schemas-microsoft-com:office:word" xmlns:w="http://schemas.openxmlformats.org/wordprocessingml/2006/main" xmlns:w14="http://schemas.microsoft.com/office/word/2010/wordml" xmlns:w15="http://schemas.microsoft.com/office/word/2012/wordml" xmlns:w16se="http://schemas.microsoft.com/office/word/2015/wordml/symex" xmlns:wpg="http://schemas.microsoft.com/office/word/2010/wordprocessingGroup" xmlns:wpi="http://schemas.microsoft.com/office/word/2010/wordprocessingInk" xmlns:wne="http://schemas.microsoft.com/office/word/2006/wordml" xmlns:wps="http://schemas.microsoft.com/office/word/2010/wordprocessingShape" mc:Ignorable="w14 w15 w16se wp14">
+<w:ftr xmlns:wpc="http://schemas.microsoft.com/office/word/2010/wordprocessingCanvas" xmlns:cx="http://schemas.microsoft.com/office/drawing/2014/chartex" xmlns:cx1="http://schemas.microsoft.com/office/drawing/2015/9/8/chartex" xmlns:cx2="http://schemas.microsoft.com/office/drawing/2015/10/21/chartex" xmlns:cx3="http://schemas.microsoft.com/office/drawing/2016/5/9/chartex" xmlns:cx4="http://schemas.microsoft.com/office/drawing/2016/5/10/chartex" xmlns:cx5="http://schemas.microsoft.com/office/drawing/2016/5/11/chartex" xmlns:cx6="http://schemas.microsoft.com/office/drawing/2016/5/12/chartex" xmlns:cx7="http://schemas.microsoft.com/office/drawing/2016/5/13/chartex" xmlns:cx8="http://schemas.microsoft.com/office/drawing/2016/5/14/chartex" xmlns:mc="http://schemas.openxmlformats.org/markup-compatibility/2006" xmlns:aink="http://schemas.microsoft.com/office/drawing/2016/ink" xmlns:am3d="http://schemas.microsoft.com/office/drawing/2017/model3d" xmlns:o="urn:schemas-microsoft-com:office:office" xmlns:r="http://schemas.openxmlformats.org/officeDocument/2006/relationships" xmlns:m="http://schemas.openxmlformats.org/officeDocument/2006/math" xmlns:v="urn:schemas-microsoft-com:vml" xmlns:wp14="http://schemas.microsoft.com/office/word/2010/wordprocessingDrawing" xmlns:wp="http://schemas.openxmlformats.org/drawingml/2006/wordprocessingDrawing" xmlns:w10="urn:schemas-microsoft-com:office:word" xmlns:w="http://schemas.openxmlformats.org/wordprocessingml/2006/main" xmlns:w14="http://schemas.microsoft.com/office/word/2010/wordml" xmlns:w15="http://schemas.microsoft.com/office/word/2012/wordml" xmlns:w16cex="http://schemas.microsoft.com/office/word/2018/wordml/cex" xmlns:w16cid="http://schemas.microsoft.com/office/word/2016/wordml/cid" xmlns:w16="http://schemas.microsoft.com/office/word/2018/wordml" xmlns:w16sdtdh="http://schemas.microsoft.com/office/word/2020/wordml/sdtdatahash" xmlns:w16se="http://schemas.microsoft.com/office/word/2015/wordml/symex" xmlns:wpg="http://schemas.microsoft.com/office/word/2010/wordprocessingGroup" xmlns:wpi="http://schemas.microsoft.com/office/word/2010/wordprocessingInk" xmlns:wne="http://schemas.microsoft.com/office/word/2006/wordml" xmlns:wps="http://schemas.microsoft.com/office/word/2010/wordprocessingShape" mc:Ignorable="w14 w15 w16se w16cid w16 w16cex w16sdtdh wp14">
   <w:p>
     <w:pPr>
       <w:pBdr>
@@ -1606,7 +1764,7 @@
 </file>
 
 <file path=word/footer2.xml><?xml version="1.0" encoding="utf-8"?>
-<w:ftr xmlns:wpc="http://schemas.microsoft.com/office/word/2010/wordprocessingCanvas" xmlns:cx="http://schemas.microsoft.com/office/drawing/2014/chartex" xmlns:cx1="http://schemas.microsoft.com/office/drawing/2015/9/8/chartex" xmlns:mc="http://schemas.openxmlformats.org/markup-compatibility/2006" xmlns:o="urn:schemas-microsoft-com:office:office" xmlns:r="http://schemas.openxmlformats.org/officeDocument/2006/relationships" xmlns:m="http://schemas.openxmlformats.org/officeDocument/2006/math" xmlns:v="urn:schemas-microsoft-com:vml" xmlns:wp14="http://schemas.microsoft.com/office/word/2010/wordprocessingDrawing" xmlns:wp="http://schemas.openxmlformats.org/drawingml/2006/wordprocessingDrawing" xmlns:w10="urn:schemas-microsoft-com:office:word" xmlns:w="http://schemas.openxmlformats.org/wordprocessingml/2006/main" xmlns:w14="http://schemas.microsoft.com/office/word/2010/wordml" xmlns:w15="http://schemas.microsoft.com/office/word/2012/wordml" xmlns:w16se="http://schemas.microsoft.com/office/word/2015/wordml/symex" xmlns:wpg="http://schemas.microsoft.com/office/word/2010/wordprocessingGroup" xmlns:wpi="http://schemas.microsoft.com/office/word/2010/wordprocessingInk" xmlns:wne="http://schemas.microsoft.com/office/word/2006/wordml" xmlns:wps="http://schemas.microsoft.com/office/word/2010/wordprocessingShape" mc:Ignorable="w14 w15 w16se wp14">
+<w:ftr xmlns:wpc="http://schemas.microsoft.com/office/word/2010/wordprocessingCanvas" xmlns:cx="http://schemas.microsoft.com/office/drawing/2014/chartex" xmlns:cx1="http://schemas.microsoft.com/office/drawing/2015/9/8/chartex" xmlns:cx2="http://schemas.microsoft.com/office/drawing/2015/10/21/chartex" xmlns:cx3="http://schemas.microsoft.com/office/drawing/2016/5/9/chartex" xmlns:cx4="http://schemas.microsoft.com/office/drawing/2016/5/10/chartex" xmlns:cx5="http://schemas.microsoft.com/office/drawing/2016/5/11/chartex" xmlns:cx6="http://schemas.microsoft.com/office/drawing/2016/5/12/chartex" xmlns:cx7="http://schemas.microsoft.com/office/drawing/2016/5/13/chartex" xmlns:cx8="http://schemas.microsoft.com/office/drawing/2016/5/14/chartex" xmlns:mc="http://schemas.openxmlformats.org/markup-compatibility/2006" xmlns:aink="http://schemas.microsoft.com/office/drawing/2016/ink" xmlns:am3d="http://schemas.microsoft.com/office/drawing/2017/model3d" xmlns:o="urn:schemas-microsoft-com:office:office" xmlns:r="http://schemas.openxmlformats.org/officeDocument/2006/relationships" xmlns:m="http://schemas.openxmlformats.org/officeDocument/2006/math" xmlns:v="urn:schemas-microsoft-com:vml" xmlns:wp14="http://schemas.microsoft.com/office/word/2010/wordprocessingDrawing" xmlns:wp="http://schemas.openxmlformats.org/drawingml/2006/wordprocessingDrawing" xmlns:w10="urn:schemas-microsoft-com:office:word" xmlns:w="http://schemas.openxmlformats.org/wordprocessingml/2006/main" xmlns:w14="http://schemas.microsoft.com/office/word/2010/wordml" xmlns:w15="http://schemas.microsoft.com/office/word/2012/wordml" xmlns:w16cex="http://schemas.microsoft.com/office/word/2018/wordml/cex" xmlns:w16cid="http://schemas.microsoft.com/office/word/2016/wordml/cid" xmlns:w16="http://schemas.microsoft.com/office/word/2018/wordml" xmlns:w16sdtdh="http://schemas.microsoft.com/office/word/2020/wordml/sdtdatahash" xmlns:w16se="http://schemas.microsoft.com/office/word/2015/wordml/symex" xmlns:wpg="http://schemas.microsoft.com/office/word/2010/wordprocessingGroup" xmlns:wpi="http://schemas.microsoft.com/office/word/2010/wordprocessingInk" xmlns:wne="http://schemas.microsoft.com/office/word/2006/wordml" xmlns:wps="http://schemas.microsoft.com/office/word/2010/wordprocessingShape" mc:Ignorable="w14 w15 w16se w16cid w16 w16cex w16sdtdh wp14">
   <w:p>
     <w:pPr>
       <w:pBdr>
@@ -1801,7 +1959,7 @@
 </file>
 
 <file path=word/footnotes.xml><?xml version="1.0" encoding="utf-8"?>
-<w:footnotes xmlns:wpc="http://schemas.microsoft.com/office/word/2010/wordprocessingCanvas" xmlns:cx="http://schemas.microsoft.com/office/drawing/2014/chartex" xmlns:cx1="http://schemas.microsoft.com/office/drawing/2015/9/8/chartex" xmlns:mc="http://schemas.openxmlformats.org/markup-compatibility/2006" xmlns:o="urn:schemas-microsoft-com:office:office" xmlns:r="http://schemas.openxmlformats.org/officeDocument/2006/relationships" xmlns:m="http://schemas.openxmlformats.org/officeDocument/2006/math" xmlns:v="urn:schemas-microsoft-com:vml" xmlns:wp14="http://schemas.microsoft.com/office/word/2010/wordprocessingDrawing" xmlns:wp="http://schemas.openxmlformats.org/drawingml/2006/wordprocessingDrawing" xmlns:w10="urn:schemas-microsoft-com:office:word" xmlns:w="http://schemas.openxmlformats.org/wordprocessingml/2006/main" xmlns:w14="http://schemas.microsoft.com/office/word/2010/wordml" xmlns:w15="http://schemas.microsoft.com/office/word/2012/wordml" xmlns:w16se="http://schemas.microsoft.com/office/word/2015/wordml/symex" xmlns:wpg="http://schemas.microsoft.com/office/word/2010/wordprocessingGroup" xmlns:wpi="http://schemas.microsoft.com/office/word/2010/wordprocessingInk" xmlns:wne="http://schemas.microsoft.com/office/word/2006/wordml" xmlns:wps="http://schemas.microsoft.com/office/word/2010/wordprocessingShape" mc:Ignorable="w14 w15 w16se wp14">
+<w:footnotes xmlns:wpc="http://schemas.microsoft.com/office/word/2010/wordprocessingCanvas" xmlns:cx="http://schemas.microsoft.com/office/drawing/2014/chartex" xmlns:cx1="http://schemas.microsoft.com/office/drawing/2015/9/8/chartex" xmlns:cx2="http://schemas.microsoft.com/office/drawing/2015/10/21/chartex" xmlns:cx3="http://schemas.microsoft.com/office/drawing/2016/5/9/chartex" xmlns:cx4="http://schemas.microsoft.com/office/drawing/2016/5/10/chartex" xmlns:cx5="http://schemas.microsoft.com/office/drawing/2016/5/11/chartex" xmlns:cx6="http://schemas.microsoft.com/office/drawing/2016/5/12/chartex" xmlns:cx7="http://schemas.microsoft.com/office/drawing/2016/5/13/chartex" xmlns:cx8="http://schemas.microsoft.com/office/drawing/2016/5/14/chartex" xmlns:mc="http://schemas.openxmlformats.org/markup-compatibility/2006" xmlns:aink="http://schemas.microsoft.com/office/drawing/2016/ink" xmlns:am3d="http://schemas.microsoft.com/office/drawing/2017/model3d" xmlns:o="urn:schemas-microsoft-com:office:office" xmlns:r="http://schemas.openxmlformats.org/officeDocument/2006/relationships" xmlns:m="http://schemas.openxmlformats.org/officeDocument/2006/math" xmlns:v="urn:schemas-microsoft-com:vml" xmlns:wp14="http://schemas.microsoft.com/office/word/2010/wordprocessingDrawing" xmlns:wp="http://schemas.openxmlformats.org/drawingml/2006/wordprocessingDrawing" xmlns:w10="urn:schemas-microsoft-com:office:word" xmlns:w="http://schemas.openxmlformats.org/wordprocessingml/2006/main" xmlns:w14="http://schemas.microsoft.com/office/word/2010/wordml" xmlns:w15="http://schemas.microsoft.com/office/word/2012/wordml" xmlns:w16cex="http://schemas.microsoft.com/office/word/2018/wordml/cex" xmlns:w16cid="http://schemas.microsoft.com/office/word/2016/wordml/cid" xmlns:w16="http://schemas.microsoft.com/office/word/2018/wordml" xmlns:w16sdtdh="http://schemas.microsoft.com/office/word/2020/wordml/sdtdatahash" xmlns:w16se="http://schemas.microsoft.com/office/word/2015/wordml/symex" xmlns:wpg="http://schemas.microsoft.com/office/word/2010/wordprocessingGroup" xmlns:wpi="http://schemas.microsoft.com/office/word/2010/wordprocessingInk" xmlns:wne="http://schemas.microsoft.com/office/word/2006/wordml" xmlns:wps="http://schemas.microsoft.com/office/word/2010/wordprocessingShape" mc:Ignorable="w14 w15 w16se w16cid w16 w16cex w16sdtdh wp14">
   <w:footnote w:type="separator" w:id="-1">
     <w:p>
       <w:pPr>
@@ -1826,7 +1984,7 @@
 </file>
 
 <file path=word/header1.xml><?xml version="1.0" encoding="utf-8"?>
-<w:hdr xmlns:wpc="http://schemas.microsoft.com/office/word/2010/wordprocessingCanvas" xmlns:cx="http://schemas.microsoft.com/office/drawing/2014/chartex" xmlns:cx1="http://schemas.microsoft.com/office/drawing/2015/9/8/chartex" xmlns:mc="http://schemas.openxmlformats.org/markup-compatibility/2006" xmlns:o="urn:schemas-microsoft-com:office:office" xmlns:r="http://schemas.openxmlformats.org/officeDocument/2006/relationships" xmlns:m="http://schemas.openxmlformats.org/officeDocument/2006/math" xmlns:v="urn:schemas-microsoft-com:vml" xmlns:wp14="http://schemas.microsoft.com/office/word/2010/wordprocessingDrawing" xmlns:wp="http://schemas.openxmlformats.org/drawingml/2006/wordprocessingDrawing" xmlns:w10="urn:schemas-microsoft-com:office:word" xmlns:w="http://schemas.openxmlformats.org/wordprocessingml/2006/main" xmlns:w14="http://schemas.microsoft.com/office/word/2010/wordml" xmlns:w15="http://schemas.microsoft.com/office/word/2012/wordml" xmlns:w16se="http://schemas.microsoft.com/office/word/2015/wordml/symex" xmlns:wpg="http://schemas.microsoft.com/office/word/2010/wordprocessingGroup" xmlns:wpi="http://schemas.microsoft.com/office/word/2010/wordprocessingInk" xmlns:wne="http://schemas.microsoft.com/office/word/2006/wordml" xmlns:wps="http://schemas.microsoft.com/office/word/2010/wordprocessingShape" mc:Ignorable="w14 w15 w16se wp14">
+<w:hdr xmlns:wpc="http://schemas.microsoft.com/office/word/2010/wordprocessingCanvas" xmlns:cx="http://schemas.microsoft.com/office/drawing/2014/chartex" xmlns:cx1="http://schemas.microsoft.com/office/drawing/2015/9/8/chartex" xmlns:cx2="http://schemas.microsoft.com/office/drawing/2015/10/21/chartex" xmlns:cx3="http://schemas.microsoft.com/office/drawing/2016/5/9/chartex" xmlns:cx4="http://schemas.microsoft.com/office/drawing/2016/5/10/chartex" xmlns:cx5="http://schemas.microsoft.com/office/drawing/2016/5/11/chartex" xmlns:cx6="http://schemas.microsoft.com/office/drawing/2016/5/12/chartex" xmlns:cx7="http://schemas.microsoft.com/office/drawing/2016/5/13/chartex" xmlns:cx8="http://schemas.microsoft.com/office/drawing/2016/5/14/chartex" xmlns:mc="http://schemas.openxmlformats.org/markup-compatibility/2006" xmlns:aink="http://schemas.microsoft.com/office/drawing/2016/ink" xmlns:am3d="http://schemas.microsoft.com/office/drawing/2017/model3d" xmlns:o="urn:schemas-microsoft-com:office:office" xmlns:r="http://schemas.openxmlformats.org/officeDocument/2006/relationships" xmlns:m="http://schemas.openxmlformats.org/officeDocument/2006/math" xmlns:v="urn:schemas-microsoft-com:vml" xmlns:wp14="http://schemas.microsoft.com/office/word/2010/wordprocessingDrawing" xmlns:wp="http://schemas.openxmlformats.org/drawingml/2006/wordprocessingDrawing" xmlns:w10="urn:schemas-microsoft-com:office:word" xmlns:w="http://schemas.openxmlformats.org/wordprocessingml/2006/main" xmlns:w14="http://schemas.microsoft.com/office/word/2010/wordml" xmlns:w15="http://schemas.microsoft.com/office/word/2012/wordml" xmlns:w16cex="http://schemas.microsoft.com/office/word/2018/wordml/cex" xmlns:w16cid="http://schemas.microsoft.com/office/word/2016/wordml/cid" xmlns:w16="http://schemas.microsoft.com/office/word/2018/wordml" xmlns:w16sdtdh="http://schemas.microsoft.com/office/word/2020/wordml/sdtdatahash" xmlns:w16se="http://schemas.microsoft.com/office/word/2015/wordml/symex" xmlns:wpg="http://schemas.microsoft.com/office/word/2010/wordprocessingGroup" xmlns:wpi="http://schemas.microsoft.com/office/word/2010/wordprocessingInk" xmlns:wne="http://schemas.microsoft.com/office/word/2006/wordml" xmlns:wps="http://schemas.microsoft.com/office/word/2010/wordprocessingShape" mc:Ignorable="w14 w15 w16se w16cid w16 w16cex w16sdtdh wp14">
   <w:p>
     <w:pPr>
       <w:pStyle w:val="Header"/>
@@ -1847,7 +2005,7 @@
 </file>
 
 <file path=word/header2.xml><?xml version="1.0" encoding="utf-8"?>
-<w:hdr xmlns:wpc="http://schemas.microsoft.com/office/word/2010/wordprocessingCanvas" xmlns:cx="http://schemas.microsoft.com/office/drawing/2014/chartex" xmlns:cx1="http://schemas.microsoft.com/office/drawing/2015/9/8/chartex" xmlns:mc="http://schemas.openxmlformats.org/markup-compatibility/2006" xmlns:o="urn:schemas-microsoft-com:office:office" xmlns:r="http://schemas.openxmlformats.org/officeDocument/2006/relationships" xmlns:m="http://schemas.openxmlformats.org/officeDocument/2006/math" xmlns:v="urn:schemas-microsoft-com:vml" xmlns:wp14="http://schemas.microsoft.com/office/word/2010/wordprocessingDrawing" xmlns:wp="http://schemas.openxmlformats.org/drawingml/2006/wordprocessingDrawing" xmlns:w10="urn:schemas-microsoft-com:office:word" xmlns:w="http://schemas.openxmlformats.org/wordprocessingml/2006/main" xmlns:w14="http://schemas.microsoft.com/office/word/2010/wordml" xmlns:w15="http://schemas.microsoft.com/office/word/2012/wordml" xmlns:w16se="http://schemas.microsoft.com/office/word/2015/wordml/symex" xmlns:wpg="http://schemas.microsoft.com/office/word/2010/wordprocessingGroup" xmlns:wpi="http://schemas.microsoft.com/office/word/2010/wordprocessingInk" xmlns:wne="http://schemas.microsoft.com/office/word/2006/wordml" xmlns:wps="http://schemas.microsoft.com/office/word/2010/wordprocessingShape" mc:Ignorable="w14 w15 w16se wp14">
+<w:hdr xmlns:wpc="http://schemas.microsoft.com/office/word/2010/wordprocessingCanvas" xmlns:cx="http://schemas.microsoft.com/office/drawing/2014/chartex" xmlns:cx1="http://schemas.microsoft.com/office/drawing/2015/9/8/chartex" xmlns:cx2="http://schemas.microsoft.com/office/drawing/2015/10/21/chartex" xmlns:cx3="http://schemas.microsoft.com/office/drawing/2016/5/9/chartex" xmlns:cx4="http://schemas.microsoft.com/office/drawing/2016/5/10/chartex" xmlns:cx5="http://schemas.microsoft.com/office/drawing/2016/5/11/chartex" xmlns:cx6="http://schemas.microsoft.com/office/drawing/2016/5/12/chartex" xmlns:cx7="http://schemas.microsoft.com/office/drawing/2016/5/13/chartex" xmlns:cx8="http://schemas.microsoft.com/office/drawing/2016/5/14/chartex" xmlns:mc="http://schemas.openxmlformats.org/markup-compatibility/2006" xmlns:aink="http://schemas.microsoft.com/office/drawing/2016/ink" xmlns:am3d="http://schemas.microsoft.com/office/drawing/2017/model3d" xmlns:o="urn:schemas-microsoft-com:office:office" xmlns:r="http://schemas.openxmlformats.org/officeDocument/2006/relationships" xmlns:m="http://schemas.openxmlformats.org/officeDocument/2006/math" xmlns:v="urn:schemas-microsoft-com:vml" xmlns:wp14="http://schemas.microsoft.com/office/word/2010/wordprocessingDrawing" xmlns:wp="http://schemas.openxmlformats.org/drawingml/2006/wordprocessingDrawing" xmlns:w10="urn:schemas-microsoft-com:office:word" xmlns:w="http://schemas.openxmlformats.org/wordprocessingml/2006/main" xmlns:w14="http://schemas.microsoft.com/office/word/2010/wordml" xmlns:w15="http://schemas.microsoft.com/office/word/2012/wordml" xmlns:w16cex="http://schemas.microsoft.com/office/word/2018/wordml/cex" xmlns:w16cid="http://schemas.microsoft.com/office/word/2016/wordml/cid" xmlns:w16="http://schemas.microsoft.com/office/word/2018/wordml" xmlns:w16sdtdh="http://schemas.microsoft.com/office/word/2020/wordml/sdtdatahash" xmlns:w16se="http://schemas.microsoft.com/office/word/2015/wordml/symex" xmlns:wpg="http://schemas.microsoft.com/office/word/2010/wordprocessingGroup" xmlns:wpi="http://schemas.microsoft.com/office/word/2010/wordprocessingInk" xmlns:wne="http://schemas.microsoft.com/office/word/2006/wordml" xmlns:wps="http://schemas.microsoft.com/office/word/2010/wordprocessingShape" mc:Ignorable="w14 w15 w16se w16cid w16 w16cex w16sdtdh wp14">
   <w:p>
     <w:pPr>
       <w:pStyle w:val="Header"/>
@@ -1860,7 +2018,7 @@
 </file>
 
 <file path=word/styles.xml><?xml version="1.0" encoding="utf-8"?>
-<w:styles xmlns:mc="http://schemas.openxmlformats.org/markup-compatibility/2006" xmlns:r="http://schemas.openxmlformats.org/officeDocument/2006/relationships" xmlns:w="http://schemas.openxmlformats.org/wordprocessingml/2006/main" xmlns:w14="http://schemas.microsoft.com/office/word/2010/wordml" xmlns:w15="http://schemas.microsoft.com/office/word/2012/wordml" xmlns:w16se="http://schemas.microsoft.com/office/word/2015/wordml/symex" mc:Ignorable="w14 w15 w16se">
+<w:styles xmlns:mc="http://schemas.openxmlformats.org/markup-compatibility/2006" xmlns:r="http://schemas.openxmlformats.org/officeDocument/2006/relationships" xmlns:w="http://schemas.openxmlformats.org/wordprocessingml/2006/main" xmlns:w14="http://schemas.microsoft.com/office/word/2010/wordml" xmlns:w15="http://schemas.microsoft.com/office/word/2012/wordml" xmlns:w16cex="http://schemas.microsoft.com/office/word/2018/wordml/cex" xmlns:w16cid="http://schemas.microsoft.com/office/word/2016/wordml/cid" xmlns:w16="http://schemas.microsoft.com/office/word/2018/wordml" xmlns:w16sdtdh="http://schemas.microsoft.com/office/word/2020/wordml/sdtdatahash" xmlns:w16se="http://schemas.microsoft.com/office/word/2015/wordml/symex" mc:Ignorable="w14 w15 w16se w16cid w16 w16cex w16sdtdh">
   <w:docDefaults>
     <w:rPrDefault>
       <w:rPr>
@@ -1870,7 +2028,7 @@
     </w:rPrDefault>
     <w:pPrDefault/>
   </w:docDefaults>
-  <w:latentStyles w:defLockedState="0" w:defUIPriority="99" w:defSemiHidden="0" w:defUnhideWhenUsed="0" w:defQFormat="0" w:count="371">
+  <w:latentStyles w:defLockedState="0" w:defUIPriority="99" w:defSemiHidden="0" w:defUnhideWhenUsed="0" w:defQFormat="0" w:count="376">
     <w:lsdException w:name="Normal" w:uiPriority="0" w:qFormat="1"/>
     <w:lsdException w:name="heading 1" w:uiPriority="9" w:qFormat="1"/>
     <w:lsdException w:name="heading 2" w:semiHidden="1" w:uiPriority="9" w:unhideWhenUsed="1" w:qFormat="1"/>
@@ -1976,7 +2134,6 @@
     <w:lsdException w:name="HTML Sample" w:semiHidden="1" w:unhideWhenUsed="1"/>
     <w:lsdException w:name="HTML Typewriter" w:semiHidden="1" w:unhideWhenUsed="1"/>
     <w:lsdException w:name="HTML Variable" w:semiHidden="1" w:unhideWhenUsed="1"/>
-    <w:lsdException w:name="Normal Table" w:semiHidden="1" w:unhideWhenUsed="1"/>
     <w:lsdException w:name="annotation subject" w:semiHidden="1" w:unhideWhenUsed="1"/>
     <w:lsdException w:name="No List" w:semiHidden="1" w:unhideWhenUsed="1"/>
     <w:lsdException w:name="Outline List 1" w:semiHidden="1" w:unhideWhenUsed="1"/>
@@ -2019,11 +2176,8 @@
     <w:lsdException w:name="Table Contemporary" w:semiHidden="1" w:unhideWhenUsed="1"/>
     <w:lsdException w:name="Table Elegant" w:semiHidden="1" w:unhideWhenUsed="1"/>
     <w:lsdException w:name="Table Professional" w:semiHidden="1" w:unhideWhenUsed="1"/>
-    <w:lsdException w:name="Table Subtle 1" w:semiHidden="1" w:unhideWhenUsed="1"/>
     <w:lsdException w:name="Table Subtle 2" w:semiHidden="1" w:unhideWhenUsed="1"/>
     <w:lsdException w:name="Table Web 1" w:semiHidden="1" w:unhideWhenUsed="1"/>
-    <w:lsdException w:name="Table Web 2" w:semiHidden="1" w:unhideWhenUsed="1"/>
-    <w:lsdException w:name="Table Web 3" w:semiHidden="1" w:unhideWhenUsed="1"/>
     <w:lsdException w:name="Balloon Text" w:semiHidden="1" w:unhideWhenUsed="1"/>
     <w:lsdException w:name="Table Grid" w:uiPriority="59"/>
     <w:lsdException w:name="Table Theme" w:semiHidden="1" w:unhideWhenUsed="1"/>
@@ -2242,6 +2396,11 @@
     <w:lsdException w:name="List Table 5 Dark Accent 6" w:uiPriority="50"/>
     <w:lsdException w:name="List Table 6 Colorful Accent 6" w:uiPriority="51"/>
     <w:lsdException w:name="List Table 7 Colorful Accent 6" w:uiPriority="52"/>
+    <w:lsdException w:name="Mention" w:semiHidden="1" w:unhideWhenUsed="1"/>
+    <w:lsdException w:name="Smart Hyperlink" w:semiHidden="1" w:unhideWhenUsed="1"/>
+    <w:lsdException w:name="Hashtag" w:semiHidden="1" w:unhideWhenUsed="1"/>
+    <w:lsdException w:name="Unresolved Mention" w:semiHidden="1" w:unhideWhenUsed="1"/>
+    <w:lsdException w:name="Smart Link" w:semiHidden="1" w:unhideWhenUsed="1"/>
   </w:latentStyles>
   <w:style w:type="paragraph" w:default="1" w:styleId="Normal">
     <w:name w:val="Normal"/>

</xml_diff>

<commit_message>
TS 1.2 Tamil Ghanam and Jatai final - 23/03/2022
</commit_message>
<xml_diff>
--- a/TS Jatai Ghanam Project/TS 1.2/TS 1.2 Ghanam Tamil Corrections.docx
+++ b/TS Jatai Ghanam Project/TS 1.2/TS 1.2 Ghanam Tamil Corrections.docx
@@ -130,10 +130,9 @@
           <w:bCs/>
           <w:sz w:val="32"/>
           <w:szCs w:val="32"/>
-          <w:highlight w:val="red"/>
           <w:u w:val="single"/>
         </w:rPr>
-        <w:t>????</w:t>
+        <w:t>31st March 2022</w:t>
       </w:r>
     </w:p>
     <w:p>
@@ -154,7 +153,27 @@
           <w:sz w:val="28"/>
           <w:szCs w:val="32"/>
         </w:rPr>
-        <w:t>(ignore those which are already incorporated in your book’s version and date)</w:t>
+        <w:t>(</w:t>
+      </w:r>
+      <w:proofErr w:type="gramStart"/>
+      <w:r>
+        <w:rPr>
+          <w:b/>
+          <w:bCs/>
+          <w:sz w:val="28"/>
+          <w:szCs w:val="32"/>
+        </w:rPr>
+        <w:t>ignore</w:t>
+      </w:r>
+      <w:proofErr w:type="gramEnd"/>
+      <w:r>
+        <w:rPr>
+          <w:b/>
+          <w:bCs/>
+          <w:sz w:val="28"/>
+          <w:szCs w:val="32"/>
+        </w:rPr>
+        <w:t xml:space="preserve"> those which are already incorporated in your book’s version and date)</w:t>
       </w:r>
     </w:p>
     <w:tbl>
@@ -1542,12 +1561,421 @@
           <w:u w:val="single"/>
         </w:rPr>
       </w:pPr>
+      <w:r>
+        <w:rPr>
+          <w:b/>
+          <w:bCs/>
+          <w:sz w:val="32"/>
+          <w:szCs w:val="32"/>
+          <w:u w:val="single"/>
+        </w:rPr>
+        <w:t xml:space="preserve">TS </w:t>
+      </w:r>
+      <w:r>
+        <w:rPr>
+          <w:b/>
+          <w:bCs/>
+          <w:sz w:val="32"/>
+          <w:szCs w:val="32"/>
+          <w:u w:val="single"/>
+        </w:rPr>
+        <w:t>Ghanam</w:t>
+      </w:r>
+      <w:r>
+        <w:rPr>
+          <w:b/>
+          <w:bCs/>
+          <w:sz w:val="32"/>
+          <w:szCs w:val="32"/>
+          <w:u w:val="single"/>
+        </w:rPr>
+        <w:t xml:space="preserve"> </w:t>
+      </w:r>
+      <w:r>
+        <w:rPr>
+          <w:b/>
+          <w:bCs/>
+          <w:sz w:val="32"/>
+          <w:szCs w:val="32"/>
+          <w:u w:val="single"/>
+        </w:rPr>
+        <w:t>– TS 1</w:t>
+      </w:r>
+      <w:r>
+        <w:rPr>
+          <w:b/>
+          <w:bCs/>
+          <w:sz w:val="32"/>
+          <w:szCs w:val="32"/>
+          <w:u w:val="single"/>
+        </w:rPr>
+        <w:t>.2</w:t>
+      </w:r>
+      <w:r>
+        <w:rPr>
+          <w:b/>
+          <w:bCs/>
+          <w:sz w:val="32"/>
+          <w:szCs w:val="32"/>
+          <w:u w:val="single"/>
+        </w:rPr>
+        <w:t xml:space="preserve"> </w:t>
+      </w:r>
+      <w:r>
+        <w:rPr>
+          <w:b/>
+          <w:bCs/>
+          <w:sz w:val="32"/>
+          <w:szCs w:val="32"/>
+          <w:u w:val="single"/>
+        </w:rPr>
+        <w:t>Tamil</w:t>
+      </w:r>
+      <w:r>
+        <w:rPr>
+          <w:b/>
+          <w:bCs/>
+          <w:sz w:val="32"/>
+          <w:szCs w:val="32"/>
+          <w:u w:val="single"/>
+        </w:rPr>
+        <w:t xml:space="preserve"> Corrections –</w:t>
+      </w:r>
+      <w:r>
+        <w:rPr>
+          <w:b/>
+          <w:bCs/>
+          <w:sz w:val="32"/>
+          <w:szCs w:val="32"/>
+          <w:u w:val="single"/>
+        </w:rPr>
+        <w:t xml:space="preserve"> </w:t>
+      </w:r>
+      <w:r>
+        <w:rPr>
+          <w:b/>
+          <w:bCs/>
+          <w:sz w:val="32"/>
+          <w:szCs w:val="32"/>
+          <w:u w:val="single"/>
+        </w:rPr>
+        <w:t xml:space="preserve">prior to </w:t>
+      </w:r>
+      <w:r>
+        <w:rPr>
+          <w:b/>
+          <w:bCs/>
+          <w:sz w:val="32"/>
+          <w:szCs w:val="32"/>
+          <w:u w:val="single"/>
+        </w:rPr>
+        <w:t>31st March 2022</w:t>
+      </w:r>
+    </w:p>
+    <w:p>
+      <w:pPr>
+        <w:spacing w:before="0" w:line="240" w:lineRule="auto"/>
+        <w:jc w:val="center"/>
+        <w:rPr>
+          <w:b/>
+          <w:bCs/>
+          <w:sz w:val="28"/>
+          <w:szCs w:val="32"/>
+        </w:rPr>
+      </w:pPr>
+      <w:r>
+        <w:rPr>
+          <w:b/>
+          <w:bCs/>
+          <w:sz w:val="28"/>
+          <w:szCs w:val="32"/>
+        </w:rPr>
+        <w:t>(</w:t>
+      </w:r>
+      <w:proofErr w:type="gramStart"/>
+      <w:r>
+        <w:rPr>
+          <w:b/>
+          <w:bCs/>
+          <w:sz w:val="28"/>
+          <w:szCs w:val="32"/>
+        </w:rPr>
+        <w:t>ignore</w:t>
+      </w:r>
+      <w:proofErr w:type="gramEnd"/>
+      <w:r>
+        <w:rPr>
+          <w:b/>
+          <w:bCs/>
+          <w:sz w:val="28"/>
+          <w:szCs w:val="32"/>
+        </w:rPr>
+        <w:t xml:space="preserve"> those which are already incorporated in your book’s version and date)</w:t>
+      </w:r>
+    </w:p>
+    <w:tbl>
+      <w:tblPr>
+        <w:tblW w:w="13970" w:type="dxa"/>
+        <w:tblInd w:w="-792" w:type="dxa"/>
+        <w:tblBorders>
+          <w:top w:val="single" w:sz="4" w:space="0" w:color="000000"/>
+          <w:left w:val="single" w:sz="4" w:space="0" w:color="000000"/>
+          <w:bottom w:val="single" w:sz="4" w:space="0" w:color="000000"/>
+          <w:right w:val="single" w:sz="4" w:space="0" w:color="000000"/>
+          <w:insideH w:val="single" w:sz="4" w:space="0" w:color="000000"/>
+          <w:insideV w:val="single" w:sz="4" w:space="0" w:color="000000"/>
+        </w:tblBorders>
+        <w:tblLook w:val="04A0" w:firstRow="1" w:lastRow="0" w:firstColumn="1" w:lastColumn="0" w:noHBand="0" w:noVBand="1"/>
+      </w:tblPr>
+      <w:tblGrid>
+        <w:gridCol w:w="2630"/>
+        <w:gridCol w:w="5528"/>
+        <w:gridCol w:w="5812"/>
+      </w:tblGrid>
+      <w:tr>
+        <w:tc>
+          <w:tcPr>
+            <w:tcW w:w="2630" w:type="dxa"/>
+          </w:tcPr>
+          <w:p>
+            <w:pPr>
+              <w:spacing w:before="0" w:line="240" w:lineRule="auto"/>
+              <w:jc w:val="center"/>
+              <w:rPr>
+                <w:b/>
+                <w:sz w:val="32"/>
+                <w:szCs w:val="32"/>
+              </w:rPr>
+            </w:pPr>
+            <w:r>
+              <w:rPr>
+                <w:b/>
+                <w:sz w:val="32"/>
+                <w:szCs w:val="32"/>
+              </w:rPr>
+              <w:t>Section, Paragraph</w:t>
+            </w:r>
+          </w:p>
+          <w:p>
+            <w:pPr>
+              <w:spacing w:before="0" w:line="240" w:lineRule="auto"/>
+              <w:jc w:val="center"/>
+              <w:rPr>
+                <w:b/>
+                <w:sz w:val="32"/>
+                <w:szCs w:val="32"/>
+              </w:rPr>
+            </w:pPr>
+            <w:r>
+              <w:rPr>
+                <w:b/>
+                <w:sz w:val="32"/>
+                <w:szCs w:val="32"/>
+              </w:rPr>
+              <w:t>Reference</w:t>
+            </w:r>
+          </w:p>
+        </w:tc>
+        <w:tc>
+          <w:tcPr>
+            <w:tcW w:w="5528" w:type="dxa"/>
+          </w:tcPr>
+          <w:p>
+            <w:pPr>
+              <w:spacing w:before="0" w:line="240" w:lineRule="auto"/>
+              <w:jc w:val="center"/>
+              <w:rPr>
+                <w:b/>
+                <w:sz w:val="32"/>
+                <w:szCs w:val="32"/>
+              </w:rPr>
+            </w:pPr>
+            <w:r>
+              <w:rPr>
+                <w:b/>
+                <w:sz w:val="32"/>
+                <w:szCs w:val="32"/>
+              </w:rPr>
+              <w:t>As Printed</w:t>
+            </w:r>
+          </w:p>
+        </w:tc>
+        <w:tc>
+          <w:tcPr>
+            <w:tcW w:w="5812" w:type="dxa"/>
+          </w:tcPr>
+          <w:p>
+            <w:pPr>
+              <w:spacing w:before="0" w:line="240" w:lineRule="auto"/>
+              <w:ind w:right="-18"/>
+              <w:jc w:val="center"/>
+              <w:rPr>
+                <w:b/>
+                <w:sz w:val="32"/>
+                <w:szCs w:val="32"/>
+              </w:rPr>
+            </w:pPr>
+            <w:r>
+              <w:rPr>
+                <w:b/>
+                <w:sz w:val="32"/>
+                <w:szCs w:val="32"/>
+              </w:rPr>
+              <w:t>To be read as or corrected as</w:t>
+            </w:r>
+            <w:r>
+              <w:rPr>
+                <w:b/>
+                <w:sz w:val="32"/>
+                <w:szCs w:val="32"/>
+              </w:rPr>
+              <w:t xml:space="preserve"> </w:t>
+            </w:r>
+          </w:p>
+        </w:tc>
+      </w:tr>
+    </w:tbl>
+    <w:p>
+      <w:pPr>
+        <w:spacing w:before="0" w:line="240" w:lineRule="auto"/>
+        <w:rPr>
+          <w:vanish/>
+          <w:sz w:val="32"/>
+          <w:szCs w:val="32"/>
+        </w:rPr>
+      </w:pPr>
+    </w:p>
+    <w:tbl>
+      <w:tblPr>
+        <w:tblW w:w="13921" w:type="dxa"/>
+        <w:tblInd w:w="-743" w:type="dxa"/>
+        <w:tblBorders>
+          <w:top w:val="single" w:sz="4" w:space="0" w:color="000000"/>
+          <w:left w:val="single" w:sz="4" w:space="0" w:color="000000"/>
+          <w:bottom w:val="single" w:sz="4" w:space="0" w:color="000000"/>
+          <w:right w:val="single" w:sz="4" w:space="0" w:color="000000"/>
+          <w:insideH w:val="single" w:sz="4" w:space="0" w:color="000000"/>
+          <w:insideV w:val="single" w:sz="4" w:space="0" w:color="000000"/>
+        </w:tblBorders>
+        <w:tblLook w:val="04A0" w:firstRow="1" w:lastRow="0" w:firstColumn="1" w:lastColumn="0" w:noHBand="0" w:noVBand="1"/>
+      </w:tblPr>
+      <w:tblGrid>
+        <w:gridCol w:w="2581"/>
+        <w:gridCol w:w="5528"/>
+        <w:gridCol w:w="5812"/>
+      </w:tblGrid>
+      <w:tr>
+        <w:trPr>
+          <w:trHeight w:val="971"/>
+        </w:trPr>
+        <w:tc>
+          <w:tcPr>
+            <w:tcW w:w="2581" w:type="dxa"/>
+          </w:tcPr>
+          <w:p>
+            <w:pPr>
+              <w:spacing w:before="0" w:line="240" w:lineRule="auto"/>
+              <w:ind w:left="29"/>
+              <w:rPr>
+                <w:rFonts w:cs="Arial"/>
+                <w:b/>
+                <w:bCs/>
+                <w:color w:val="000000"/>
+                <w:sz w:val="28"/>
+                <w:szCs w:val="32"/>
+              </w:rPr>
+            </w:pPr>
+            <w:r>
+              <w:rPr>
+                <w:rFonts w:cs="Arial"/>
+                <w:b/>
+                <w:bCs/>
+                <w:color w:val="000000"/>
+                <w:sz w:val="28"/>
+                <w:szCs w:val="32"/>
+              </w:rPr>
+              <w:t>None</w:t>
+            </w:r>
+          </w:p>
+        </w:tc>
+        <w:tc>
+          <w:tcPr>
+            <w:tcW w:w="5528" w:type="dxa"/>
+          </w:tcPr>
+          <w:p>
+            <w:pPr>
+              <w:spacing w:before="0" w:line="240" w:lineRule="auto"/>
+              <w:rPr>
+                <w:rFonts w:ascii="BRH Malayalam Extra" w:hAnsi="BRH Malayalam Extra" w:cs="BRH Malayalam Extra"/>
+                <w:b/>
+                <w:bCs/>
+                <w:sz w:val="28"/>
+                <w:szCs w:val="36"/>
+              </w:rPr>
+            </w:pPr>
+            <w:r>
+              <w:rPr>
+                <w:rFonts w:cs="Arial"/>
+                <w:b/>
+                <w:bCs/>
+                <w:color w:val="000000"/>
+                <w:sz w:val="28"/>
+                <w:szCs w:val="32"/>
+              </w:rPr>
+              <w:t>None</w:t>
+            </w:r>
+          </w:p>
+        </w:tc>
+        <w:tc>
+          <w:tcPr>
+            <w:tcW w:w="5812" w:type="dxa"/>
+          </w:tcPr>
+          <w:p>
+            <w:pPr>
+              <w:spacing w:before="0" w:line="240" w:lineRule="auto"/>
+              <w:rPr>
+                <w:rFonts w:ascii="BRH Malayalam Extra" w:hAnsi="BRH Malayalam Extra" w:cs="BRH Malayalam Extra"/>
+                <w:b/>
+                <w:bCs/>
+                <w:sz w:val="28"/>
+                <w:szCs w:val="36"/>
+              </w:rPr>
+            </w:pPr>
+            <w:r>
+              <w:rPr>
+                <w:rFonts w:cs="Arial"/>
+                <w:b/>
+                <w:bCs/>
+                <w:color w:val="000000"/>
+                <w:sz w:val="28"/>
+                <w:szCs w:val="32"/>
+              </w:rPr>
+              <w:t>None</w:t>
+            </w:r>
+          </w:p>
+        </w:tc>
+      </w:tr>
+    </w:tbl>
+    <w:p>
+      <w:pPr>
+        <w:spacing w:before="0" w:line="240" w:lineRule="auto"/>
+        <w:jc w:val="center"/>
+        <w:rPr>
+          <w:b/>
+          <w:bCs/>
+          <w:sz w:val="32"/>
+          <w:szCs w:val="32"/>
+          <w:u w:val="single"/>
+        </w:rPr>
+      </w:pPr>
     </w:p>
     <w:sectPr>
       <w:headerReference w:type="even" r:id="rId7"/>
       <w:headerReference w:type="default" r:id="rId8"/>
       <w:footerReference w:type="even" r:id="rId9"/>
       <w:footerReference w:type="default" r:id="rId10"/>
+      <w:headerReference w:type="first" r:id="rId11"/>
+      <w:footerReference w:type="first" r:id="rId12"/>
       <w:pgSz w:w="15840" w:h="12240" w:orient="landscape"/>
       <w:pgMar w:top="1440" w:right="1440" w:bottom="1440" w:left="1440" w:header="720" w:footer="720" w:gutter="0"/>
       <w:cols w:space="720"/>
@@ -1770,11 +2198,19 @@
       <w:pBdr>
         <w:top w:val="single" w:sz="4" w:space="1" w:color="auto"/>
       </w:pBdr>
+      <w:jc w:val="right"/>
       <w:rPr>
         <w:b/>
         <w:bCs/>
       </w:rPr>
     </w:pPr>
+    <w:r>
+      <w:rPr>
+        <w:b/>
+        <w:bCs/>
+      </w:rPr>
+      <w:t xml:space="preserve">               </w:t>
+    </w:r>
     <w:r>
       <w:rPr>
         <w:b/>
@@ -1854,6 +2290,9 @@
     </w:r>
     <w:r>
       <w:tab/>
+    </w:r>
+    <w:r>
+      <w:t xml:space="preserve">          </w:t>
     </w:r>
     <w:r>
       <w:rPr>
@@ -1953,6 +2392,16 @@
         <w:b/>
         <w:bCs/>
       </w:rPr>
+    </w:pPr>
+  </w:p>
+</w:ftr>
+</file>
+
+<file path=word/footer3.xml><?xml version="1.0" encoding="utf-8"?>
+<w:ftr xmlns:wpc="http://schemas.microsoft.com/office/word/2010/wordprocessingCanvas" xmlns:cx="http://schemas.microsoft.com/office/drawing/2014/chartex" xmlns:cx1="http://schemas.microsoft.com/office/drawing/2015/9/8/chartex" xmlns:cx2="http://schemas.microsoft.com/office/drawing/2015/10/21/chartex" xmlns:cx3="http://schemas.microsoft.com/office/drawing/2016/5/9/chartex" xmlns:cx4="http://schemas.microsoft.com/office/drawing/2016/5/10/chartex" xmlns:cx5="http://schemas.microsoft.com/office/drawing/2016/5/11/chartex" xmlns:cx6="http://schemas.microsoft.com/office/drawing/2016/5/12/chartex" xmlns:cx7="http://schemas.microsoft.com/office/drawing/2016/5/13/chartex" xmlns:cx8="http://schemas.microsoft.com/office/drawing/2016/5/14/chartex" xmlns:mc="http://schemas.openxmlformats.org/markup-compatibility/2006" xmlns:aink="http://schemas.microsoft.com/office/drawing/2016/ink" xmlns:am3d="http://schemas.microsoft.com/office/drawing/2017/model3d" xmlns:o="urn:schemas-microsoft-com:office:office" xmlns:r="http://schemas.openxmlformats.org/officeDocument/2006/relationships" xmlns:m="http://schemas.openxmlformats.org/officeDocument/2006/math" xmlns:v="urn:schemas-microsoft-com:vml" xmlns:wp14="http://schemas.microsoft.com/office/word/2010/wordprocessingDrawing" xmlns:wp="http://schemas.openxmlformats.org/drawingml/2006/wordprocessingDrawing" xmlns:w10="urn:schemas-microsoft-com:office:word" xmlns:w="http://schemas.openxmlformats.org/wordprocessingml/2006/main" xmlns:w14="http://schemas.microsoft.com/office/word/2010/wordml" xmlns:w15="http://schemas.microsoft.com/office/word/2012/wordml" xmlns:w16cex="http://schemas.microsoft.com/office/word/2018/wordml/cex" xmlns:w16cid="http://schemas.microsoft.com/office/word/2016/wordml/cid" xmlns:w16="http://schemas.microsoft.com/office/word/2018/wordml" xmlns:w16sdtdh="http://schemas.microsoft.com/office/word/2020/wordml/sdtdatahash" xmlns:w16se="http://schemas.microsoft.com/office/word/2015/wordml/symex" xmlns:wpg="http://schemas.microsoft.com/office/word/2010/wordprocessingGroup" xmlns:wpi="http://schemas.microsoft.com/office/word/2010/wordprocessingInk" xmlns:wne="http://schemas.microsoft.com/office/word/2006/wordml" xmlns:wps="http://schemas.microsoft.com/office/word/2010/wordprocessingShape" mc:Ignorable="w14 w15 w16se w16cid w16 w16cex w16sdtdh wp14">
+  <w:p>
+    <w:pPr>
+      <w:pStyle w:val="Footer"/>
     </w:pPr>
   </w:p>
 </w:ftr>
@@ -2012,6 +2461,16 @@
       <w:pBdr>
         <w:bottom w:val="single" w:sz="4" w:space="1" w:color="auto"/>
       </w:pBdr>
+    </w:pPr>
+  </w:p>
+</w:hdr>
+</file>
+
+<file path=word/header3.xml><?xml version="1.0" encoding="utf-8"?>
+<w:hdr xmlns:wpc="http://schemas.microsoft.com/office/word/2010/wordprocessingCanvas" xmlns:cx="http://schemas.microsoft.com/office/drawing/2014/chartex" xmlns:cx1="http://schemas.microsoft.com/office/drawing/2015/9/8/chartex" xmlns:cx2="http://schemas.microsoft.com/office/drawing/2015/10/21/chartex" xmlns:cx3="http://schemas.microsoft.com/office/drawing/2016/5/9/chartex" xmlns:cx4="http://schemas.microsoft.com/office/drawing/2016/5/10/chartex" xmlns:cx5="http://schemas.microsoft.com/office/drawing/2016/5/11/chartex" xmlns:cx6="http://schemas.microsoft.com/office/drawing/2016/5/12/chartex" xmlns:cx7="http://schemas.microsoft.com/office/drawing/2016/5/13/chartex" xmlns:cx8="http://schemas.microsoft.com/office/drawing/2016/5/14/chartex" xmlns:mc="http://schemas.openxmlformats.org/markup-compatibility/2006" xmlns:aink="http://schemas.microsoft.com/office/drawing/2016/ink" xmlns:am3d="http://schemas.microsoft.com/office/drawing/2017/model3d" xmlns:o="urn:schemas-microsoft-com:office:office" xmlns:r="http://schemas.openxmlformats.org/officeDocument/2006/relationships" xmlns:m="http://schemas.openxmlformats.org/officeDocument/2006/math" xmlns:v="urn:schemas-microsoft-com:vml" xmlns:wp14="http://schemas.microsoft.com/office/word/2010/wordprocessingDrawing" xmlns:wp="http://schemas.openxmlformats.org/drawingml/2006/wordprocessingDrawing" xmlns:w10="urn:schemas-microsoft-com:office:word" xmlns:w="http://schemas.openxmlformats.org/wordprocessingml/2006/main" xmlns:w14="http://schemas.microsoft.com/office/word/2010/wordml" xmlns:w15="http://schemas.microsoft.com/office/word/2012/wordml" xmlns:w16cex="http://schemas.microsoft.com/office/word/2018/wordml/cex" xmlns:w16cid="http://schemas.microsoft.com/office/word/2016/wordml/cid" xmlns:w16="http://schemas.microsoft.com/office/word/2018/wordml" xmlns:w16sdtdh="http://schemas.microsoft.com/office/word/2020/wordml/sdtdatahash" xmlns:w16se="http://schemas.microsoft.com/office/word/2015/wordml/symex" xmlns:wpg="http://schemas.microsoft.com/office/word/2010/wordprocessingGroup" xmlns:wpi="http://schemas.microsoft.com/office/word/2010/wordprocessingInk" xmlns:wne="http://schemas.microsoft.com/office/word/2006/wordml" xmlns:wps="http://schemas.microsoft.com/office/word/2010/wordprocessingShape" mc:Ignorable="w14 w15 w16se w16cid w16 w16cex w16sdtdh wp14">
+  <w:p>
+    <w:pPr>
+      <w:pStyle w:val="Header"/>
     </w:pPr>
   </w:p>
 </w:hdr>
@@ -2134,6 +2593,7 @@
     <w:lsdException w:name="HTML Sample" w:semiHidden="1" w:unhideWhenUsed="1"/>
     <w:lsdException w:name="HTML Typewriter" w:semiHidden="1" w:unhideWhenUsed="1"/>
     <w:lsdException w:name="HTML Variable" w:semiHidden="1" w:unhideWhenUsed="1"/>
+    <w:lsdException w:name="Normal Table" w:semiHidden="1" w:unhideWhenUsed="1"/>
     <w:lsdException w:name="annotation subject" w:semiHidden="1" w:unhideWhenUsed="1"/>
     <w:lsdException w:name="No List" w:semiHidden="1" w:unhideWhenUsed="1"/>
     <w:lsdException w:name="Outline List 1" w:semiHidden="1" w:unhideWhenUsed="1"/>
@@ -2176,8 +2636,11 @@
     <w:lsdException w:name="Table Contemporary" w:semiHidden="1" w:unhideWhenUsed="1"/>
     <w:lsdException w:name="Table Elegant" w:semiHidden="1" w:unhideWhenUsed="1"/>
     <w:lsdException w:name="Table Professional" w:semiHidden="1" w:unhideWhenUsed="1"/>
+    <w:lsdException w:name="Table Subtle 1" w:semiHidden="1" w:unhideWhenUsed="1"/>
     <w:lsdException w:name="Table Subtle 2" w:semiHidden="1" w:unhideWhenUsed="1"/>
     <w:lsdException w:name="Table Web 1" w:semiHidden="1" w:unhideWhenUsed="1"/>
+    <w:lsdException w:name="Table Web 2" w:semiHidden="1" w:unhideWhenUsed="1"/>
+    <w:lsdException w:name="Table Web 3" w:semiHidden="1" w:unhideWhenUsed="1"/>
     <w:lsdException w:name="Balloon Text" w:semiHidden="1" w:unhideWhenUsed="1"/>
     <w:lsdException w:name="Table Grid" w:uiPriority="59"/>
     <w:lsdException w:name="Table Theme" w:semiHidden="1" w:unhideWhenUsed="1"/>

</xml_diff>